<commit_message>
Starting to make connections
</commit_message>
<xml_diff>
--- a/Output Testing.docx
+++ b/Output Testing.docx
@@ -5,47 +5,65 @@
     <w:p>
       <w:pPr>
         <w:spacing w:after="0" w:line="240" w:lineRule="auto"/>
+        <w:ind w:left="570" w:hanging="570"/>
         <w:textAlignment w:val="baseline"/>
         <w:rPr>
-          <w:rFonts w:ascii="Segoe UI" w:hAnsi="Segoe UI" w:cs="Segoe UI"/>
+          <w:rFonts w:ascii="Arial Narrow" w:hAnsi="Arial Narrow" w:cs="Times New Roman"/>
           <w:b/>
           <w:bCs/>
-          <w:szCs w:val="18"/>
+          <w:color w:val="4F2D7F"/>
+          <w:sz w:val="20"/>
         </w:rPr>
       </w:pPr>
       <w:r>
         <w:rPr>
-          <w:rFonts w:ascii="GT Walsheim Medium" w:hAnsi="GT Walsheim Medium" w:cs="Segoe UI"/>
+          <w:rFonts w:ascii="Times New Roman" w:hAnsi="Times New Roman" w:cs="Times New Roman"/>
           <w:b/>
           <w:bCs/>
-          <w:sz w:val="36"/>
-          <w:szCs w:val="36"/>
+          <w:color w:val="4F2D7F"/>
+          <w:sz w:val="22"/>
+          <w:szCs w:val="22"/>
         </w:rPr>
-        <w:t>Brian C. Sullivan</w:t>
+        <w:t>Brian C.</w:t>
       </w:r>
       <w:r>
         <w:rPr>
-          <w:rFonts w:ascii="GT Walsheim Medium" w:hAnsi="GT Walsheim Medium" w:cs="Segoe UI"/>
+          <w:rFonts w:ascii="Times New Roman" w:hAnsi="Times New Roman" w:cs="Times New Roman"/>
           <w:b/>
           <w:bCs/>
-          <w:sz w:val="36"/>
-          <w:szCs w:val="36"/>
+          <w:color w:val="4F2D7F"/>
+          <w:sz w:val="22"/>
+          <w:szCs w:val="22"/>
         </w:rPr>
-        <w:t xml:space="preserve">, </w:t>
+        <w:t>, </w:t>
       </w:r>
       <w:r>
         <w:rPr>
-          <w:rFonts w:ascii="GT Walsheim Medium" w:hAnsi="GT Walsheim Medium" w:cs="Segoe UI"/>
+          <w:rFonts w:ascii="Times New Roman" w:hAnsi="Times New Roman" w:cs="Times New Roman"/>
           <w:b/>
           <w:bCs/>
-          <w:sz w:val="36"/>
-          <w:szCs w:val="36"/>
+          <w:color w:val="4F2D7F"/>
+          <w:sz w:val="22"/>
+          <w:szCs w:val="22"/>
         </w:rPr>
+        <w:t>[Position]</w:t>
+      </w:r>
+      <w:r>
+        <w:rPr>
+          <w:rFonts w:ascii="Times New Roman" w:hAnsi="Times New Roman" w:cs="Times New Roman"/>
+          <w:b/>
+          <w:bCs/>
+          <w:color w:val="4F2D7F"/>
+          <w:sz w:val="22"/>
+          <w:szCs w:val="22"/>
+        </w:rPr>
+        <w:t xml:space="preserve"> (Key) </w:t>
       </w:r>
     </w:p>
     <w:tbl>
       <w:tblPr>
         <w:tblW w:w="0" w:type="dxa"/>
+        <w:tblInd w:w="-15" w:type="dxa"/>
         <w:tblBorders>
           <w:top w:val="outset" w:sz="6" w:space="0" w:color="auto"/>
           <w:left w:val="outset" w:sz="6" w:space="0" w:color="auto"/>
@@ -59,77 +77,868 @@
         <w:tblLook w:val="04A0" w:firstRow="1" w:lastRow="0" w:firstColumn="1" w:lastColumn="0" w:noHBand="0" w:noVBand="1"/>
       </w:tblPr>
       <w:tblGrid>
-        <w:gridCol w:w="8997"/>
+        <w:gridCol w:w="1839"/>
+        <w:gridCol w:w="255"/>
+        <w:gridCol w:w="3095"/>
+        <w:gridCol w:w="1879"/>
+        <w:gridCol w:w="1958"/>
       </w:tblGrid>
       <w:tr>
         <w:trPr>
-          <w:trHeight w:val="285"/>
+          <w:trHeight w:val="225"/>
         </w:trPr>
         <w:tc>
           <w:tcPr>
-            <w:tcW w:w="9360" w:type="dxa"/>
+            <w:tcW w:w="2160" w:type="dxa"/>
+            <w:gridSpan w:val="2"/>
             <w:tcBorders>
-              <w:top w:val="single" w:sz="12" w:space="0" w:color="4F2D7F"/>
-              <w:left w:val="single" w:sz="12" w:space="0" w:color="4F2D7F"/>
-              <w:bottom w:val="single" w:sz="12" w:space="0" w:color="4F2D7F"/>
-              <w:right w:val="single" w:sz="12" w:space="0" w:color="4F2D7F"/>
+              <w:top w:val="single" w:sz="6" w:space="0" w:color="auto"/>
+              <w:left w:val="single" w:sz="6" w:space="0" w:color="auto"/>
+              <w:bottom w:val="single" w:sz="6" w:space="0" w:color="auto"/>
+              <w:right w:val="single" w:sz="6" w:space="0" w:color="auto"/>
             </w:tcBorders>
-            <w:shd w:val="clear" w:color="auto" w:fill="auto"/>
+            <w:shd w:val="clear" w:color="auto" w:fill="4F2D7F"/>
+            <w:vAlign w:val="bottom"/>
+            <w:hideMark/>
+          </w:tcPr>
+          <w:p>
+            <w:pPr>
+              <w:spacing w:after="0" w:line="240" w:lineRule="auto"/>
+              <w:textAlignment w:val="baseline"/>
+              <w:rPr>
+                <w:rFonts w:ascii="Times New Roman" w:hAnsi="Times New Roman" w:cs="Times New Roman"/>
+                <w:b/>
+                <w:bCs/>
+                <w:color w:val="FFFFFF"/>
+                <w:sz w:val="24"/>
+                <w:szCs w:val="24"/>
+              </w:rPr>
+            </w:pPr>
+            <w:r>
+              <w:rPr>
+                <w:rFonts w:ascii="Arial Narrow" w:hAnsi="Arial Narrow" w:cs="Times New Roman"/>
+                <w:b/>
+                <w:bCs/>
+                <w:color w:val="FFFFFF"/>
+                <w:sz w:val="20"/>
+              </w:rPr>
+              <w:t>Name: </w:t>
+            </w:r>
+          </w:p>
+        </w:tc>
+        <w:tc>
+          <w:tcPr>
+            <w:tcW w:w="7200" w:type="dxa"/>
+            <w:gridSpan w:val="3"/>
+            <w:tcBorders>
+              <w:top w:val="single" w:sz="6" w:space="0" w:color="auto"/>
+              <w:left w:val="single" w:sz="6" w:space="0" w:color="auto"/>
+              <w:bottom w:val="single" w:sz="6" w:space="0" w:color="auto"/>
+              <w:right w:val="single" w:sz="6" w:space="0" w:color="auto"/>
+            </w:tcBorders>
+            <w:shd w:val="clear" w:color="auto" w:fill="4F2D7F"/>
+            <w:vAlign w:val="bottom"/>
+            <w:hideMark/>
+          </w:tcPr>
+          <w:p>
+            <w:pPr>
+              <w:spacing w:after="0" w:line="240" w:lineRule="auto"/>
+              <w:textAlignment w:val="baseline"/>
+              <w:rPr>
+                <w:rFonts w:ascii="Times New Roman" w:hAnsi="Times New Roman" w:cs="Times New Roman"/>
+                <w:b/>
+                <w:bCs/>
+                <w:color w:val="FFFFFF"/>
+                <w:sz w:val="24"/>
+                <w:szCs w:val="24"/>
+              </w:rPr>
+            </w:pPr>
+            <w:r>
+              <w:rPr>
+                <w:rFonts w:ascii="Arial Narrow" w:hAnsi="Arial Narrow" w:cs="Times New Roman"/>
+                <w:b/>
+                <w:bCs/>
+                <w:color w:val="FFFFFF"/>
+                <w:sz w:val="20"/>
+              </w:rPr>
+              <w:t>Brian C., #TITLES</w:t>
+            </w:r>
+            <w:bookmarkStart w:id="0" w:name="_GoBack"/>
+            <w:bookmarkEnd w:id="0"/>
+          </w:p>
+        </w:tc>
+      </w:tr>
+      <w:tr>
+        <w:trPr>
+          <w:trHeight w:val="240"/>
+        </w:trPr>
+        <w:tc>
+          <w:tcPr>
+            <w:tcW w:w="2160" w:type="dxa"/>
+            <w:gridSpan w:val="2"/>
+            <w:tcBorders>
+              <w:top w:val="single" w:sz="6" w:space="0" w:color="auto"/>
+              <w:left w:val="single" w:sz="6" w:space="0" w:color="auto"/>
+              <w:bottom w:val="single" w:sz="6" w:space="0" w:color="auto"/>
+              <w:right w:val="single" w:sz="6" w:space="0" w:color="auto"/>
+            </w:tcBorders>
+            <w:shd w:val="clear" w:color="auto" w:fill="4F2D7F"/>
             <w:vAlign w:val="center"/>
             <w:hideMark/>
           </w:tcPr>
           <w:p>
             <w:pPr>
               <w:spacing w:after="0" w:line="240" w:lineRule="auto"/>
-              <w:jc w:val="center"/>
               <w:textAlignment w:val="baseline"/>
-              <w:divId w:val="1531140384"/>
               <w:rPr>
                 <w:rFonts w:ascii="Times New Roman" w:hAnsi="Times New Roman" w:cs="Times New Roman"/>
                 <w:b/>
                 <w:bCs/>
-                <w:color w:val="4F2D7F"/>
+                <w:color w:val="FFFFFF"/>
                 <w:sz w:val="24"/>
                 <w:szCs w:val="24"/>
               </w:rPr>
             </w:pPr>
             <w:r>
               <w:rPr>
-                <w:rFonts w:ascii="Arial" w:hAnsi="Arial"/>
+                <w:rFonts w:ascii="Arial Narrow" w:hAnsi="Arial Narrow" w:cs="Times New Roman"/>
                 <w:b/>
                 <w:bCs/>
-                <w:color w:val="4F2D7F"/>
-                <w:szCs w:val="18"/>
+                <w:color w:val="FFFFFF"/>
+                <w:sz w:val="20"/>
               </w:rPr>
-              <w:t xml:space="preserve">Brian C. Sullivan </w:t>
+              <w:t>Company:  </w:t>
+            </w:r>
+          </w:p>
+        </w:tc>
+        <w:tc>
+          <w:tcPr>
+            <w:tcW w:w="3240" w:type="dxa"/>
+            <w:tcBorders>
+              <w:top w:val="single" w:sz="6" w:space="0" w:color="auto"/>
+              <w:left w:val="single" w:sz="6" w:space="0" w:color="auto"/>
+              <w:bottom w:val="single" w:sz="6" w:space="0" w:color="auto"/>
+              <w:right w:val="single" w:sz="6" w:space="0" w:color="auto"/>
+            </w:tcBorders>
+            <w:shd w:val="clear" w:color="auto" w:fill="4F2D7F"/>
+            <w:vAlign w:val="center"/>
+            <w:hideMark/>
+          </w:tcPr>
+          <w:p>
+            <w:pPr>
+              <w:spacing w:after="0" w:line="240" w:lineRule="auto"/>
+              <w:textAlignment w:val="baseline"/>
+              <w:rPr>
+                <w:rFonts w:ascii="Times New Roman" w:hAnsi="Times New Roman" w:cs="Times New Roman"/>
+                <w:b/>
+                <w:bCs/>
+                <w:color w:val="FFFFFF"/>
+                <w:sz w:val="24"/>
+                <w:szCs w:val="24"/>
+              </w:rPr>
+            </w:pPr>
+            <w:r>
+              <w:rPr>
+                <w:rFonts w:ascii="Arial Narrow" w:hAnsi="Arial Narrow" w:cs="Times New Roman"/>
+                <w:b/>
+                <w:bCs/>
+                <w:color w:val="FFFFFF"/>
+                <w:sz w:val="20"/>
+              </w:rPr>
+              <w:t>Grant Thornton LLP </w:t>
+            </w:r>
+          </w:p>
+        </w:tc>
+        <w:tc>
+          <w:tcPr>
+            <w:tcW w:w="1935" w:type="dxa"/>
+            <w:tcBorders>
+              <w:top w:val="single" w:sz="6" w:space="0" w:color="auto"/>
+              <w:left w:val="single" w:sz="6" w:space="0" w:color="auto"/>
+              <w:bottom w:val="single" w:sz="6" w:space="0" w:color="auto"/>
+              <w:right w:val="single" w:sz="6" w:space="0" w:color="auto"/>
+            </w:tcBorders>
+            <w:shd w:val="clear" w:color="auto" w:fill="4F2D7F"/>
+            <w:vAlign w:val="center"/>
+            <w:hideMark/>
+          </w:tcPr>
+          <w:p>
+            <w:pPr>
+              <w:spacing w:after="0" w:line="240" w:lineRule="auto"/>
+              <w:textAlignment w:val="baseline"/>
+              <w:rPr>
+                <w:rFonts w:ascii="Times New Roman" w:hAnsi="Times New Roman" w:cs="Times New Roman"/>
+                <w:b/>
+                <w:bCs/>
+                <w:color w:val="FFFFFF"/>
+                <w:sz w:val="24"/>
+                <w:szCs w:val="24"/>
+              </w:rPr>
+            </w:pPr>
+            <w:r>
+              <w:rPr>
+                <w:rFonts w:ascii="Arial Narrow" w:hAnsi="Arial Narrow" w:cs="Times New Roman"/>
+                <w:b/>
+                <w:bCs/>
+                <w:color w:val="FFFFFF"/>
+                <w:sz w:val="20"/>
+              </w:rPr>
+              <w:t>Current Title: </w:t>
+            </w:r>
+          </w:p>
+        </w:tc>
+        <w:tc>
+          <w:tcPr>
+            <w:tcW w:w="2010" w:type="dxa"/>
+            <w:tcBorders>
+              <w:top w:val="single" w:sz="6" w:space="0" w:color="auto"/>
+              <w:left w:val="single" w:sz="6" w:space="0" w:color="auto"/>
+              <w:bottom w:val="single" w:sz="6" w:space="0" w:color="auto"/>
+              <w:right w:val="single" w:sz="6" w:space="0" w:color="auto"/>
+            </w:tcBorders>
+            <w:shd w:val="clear" w:color="auto" w:fill="4F2D7F"/>
+            <w:vAlign w:val="center"/>
+            <w:hideMark/>
+          </w:tcPr>
+          <w:p>
+            <w:pPr>
+              <w:spacing w:after="0" w:line="240" w:lineRule="auto"/>
+              <w:textAlignment w:val="baseline"/>
+              <w:rPr>
+                <w:rFonts w:ascii="Times New Roman" w:hAnsi="Times New Roman" w:cs="Times New Roman"/>
+                <w:b/>
+                <w:bCs/>
+                <w:color w:val="FFFFFF"/>
+                <w:sz w:val="24"/>
+                <w:szCs w:val="24"/>
+              </w:rPr>
+            </w:pPr>
+            <w:r>
+              <w:rPr>
+                <w:rFonts w:ascii="Arial Narrow" w:hAnsi="Arial Narrow" w:cs="Times New Roman"/>
+                <w:b/>
+                <w:bCs/>
+                <w:color w:val="FFFFFF"/>
+                <w:sz w:val="20"/>
+              </w:rPr>
+              <w:t>#TITLE</w:t>
             </w:r>
             <w:r>
               <w:rPr>
-                <w:rFonts w:ascii="Arial" w:hAnsi="Arial"/>
+                <w:rFonts w:ascii="Arial Narrow" w:hAnsi="Arial Narrow" w:cs="Times New Roman"/>
                 <w:b/>
                 <w:bCs/>
-                <w:color w:val="4F2D7F"/>
-                <w:szCs w:val="18"/>
+                <w:color w:val="FFFFFF"/>
+                <w:sz w:val="20"/>
               </w:rPr>
-              <w:t>Outstanding Qualifications for [Role or Title]</w:t>
+              <w:t> </w:t>
             </w:r>
           </w:p>
         </w:tc>
       </w:tr>
       <w:tr>
         <w:trPr>
-          <w:trHeight w:val="1860"/>
+          <w:trHeight w:val="420"/>
         </w:trPr>
         <w:tc>
           <w:tcPr>
-            <w:tcW w:w="9360" w:type="dxa"/>
+            <w:tcW w:w="2160" w:type="dxa"/>
+            <w:gridSpan w:val="2"/>
             <w:tcBorders>
-              <w:top w:val="single" w:sz="12" w:space="0" w:color="4F2D7F"/>
-              <w:left w:val="nil"/>
-              <w:bottom w:val="nil"/>
-              <w:right w:val="nil"/>
+              <w:top w:val="single" w:sz="6" w:space="0" w:color="auto"/>
+              <w:left w:val="single" w:sz="6" w:space="0" w:color="auto"/>
+              <w:bottom w:val="single" w:sz="6" w:space="0" w:color="auto"/>
+              <w:right w:val="single" w:sz="6" w:space="0" w:color="auto"/>
             </w:tcBorders>
-            <w:shd w:val="clear" w:color="auto" w:fill="F4F2EF"/>
+            <w:shd w:val="clear" w:color="auto" w:fill="4F2D7F"/>
+            <w:vAlign w:val="center"/>
+            <w:hideMark/>
+          </w:tcPr>
+          <w:p>
+            <w:pPr>
+              <w:spacing w:after="0" w:line="240" w:lineRule="auto"/>
+              <w:textAlignment w:val="baseline"/>
+              <w:rPr>
+                <w:rFonts w:ascii="Times New Roman" w:hAnsi="Times New Roman" w:cs="Times New Roman"/>
+                <w:b/>
+                <w:bCs/>
+                <w:color w:val="FFFFFF"/>
+                <w:sz w:val="24"/>
+                <w:szCs w:val="24"/>
+              </w:rPr>
+            </w:pPr>
+            <w:r>
+              <w:rPr>
+                <w:rFonts w:ascii="Arial Narrow" w:hAnsi="Arial Narrow" w:cs="Times New Roman"/>
+                <w:b/>
+                <w:bCs/>
+                <w:color w:val="FFFFFF"/>
+                <w:sz w:val="20"/>
+              </w:rPr>
+              <w:t>Current Location: </w:t>
+            </w:r>
+          </w:p>
+        </w:tc>
+        <w:tc>
+          <w:tcPr>
+            <w:tcW w:w="3240" w:type="dxa"/>
+            <w:tcBorders>
+              <w:top w:val="single" w:sz="6" w:space="0" w:color="auto"/>
+              <w:left w:val="single" w:sz="6" w:space="0" w:color="auto"/>
+              <w:bottom w:val="single" w:sz="6" w:space="0" w:color="auto"/>
+              <w:right w:val="single" w:sz="6" w:space="0" w:color="auto"/>
+            </w:tcBorders>
+            <w:shd w:val="clear" w:color="auto" w:fill="4F2D7F"/>
+            <w:vAlign w:val="center"/>
+            <w:hideMark/>
+          </w:tcPr>
+          <w:p>
+            <w:pPr>
+              <w:spacing w:after="0" w:line="240" w:lineRule="auto"/>
+              <w:textAlignment w:val="baseline"/>
+              <w:rPr>
+                <w:rFonts w:ascii="Times New Roman" w:hAnsi="Times New Roman" w:cs="Times New Roman"/>
+                <w:b/>
+                <w:bCs/>
+                <w:color w:val="FFFFFF"/>
+                <w:sz w:val="24"/>
+                <w:szCs w:val="24"/>
+              </w:rPr>
+            </w:pPr>
+          </w:p>
+        </w:tc>
+        <w:tc>
+          <w:tcPr>
+            <w:tcW w:w="1935" w:type="dxa"/>
+            <w:tcBorders>
+              <w:top w:val="single" w:sz="6" w:space="0" w:color="auto"/>
+              <w:left w:val="single" w:sz="6" w:space="0" w:color="auto"/>
+              <w:bottom w:val="single" w:sz="6" w:space="0" w:color="auto"/>
+              <w:right w:val="single" w:sz="6" w:space="0" w:color="auto"/>
+            </w:tcBorders>
+            <w:shd w:val="clear" w:color="auto" w:fill="4F2D7F"/>
+            <w:vAlign w:val="center"/>
+            <w:hideMark/>
+          </w:tcPr>
+          <w:p>
+            <w:pPr>
+              <w:spacing w:after="0" w:line="240" w:lineRule="auto"/>
+              <w:textAlignment w:val="baseline"/>
+              <w:rPr>
+                <w:rFonts w:ascii="Times New Roman" w:hAnsi="Times New Roman" w:cs="Times New Roman"/>
+                <w:b/>
+                <w:bCs/>
+                <w:color w:val="FFFFFF"/>
+                <w:sz w:val="24"/>
+                <w:szCs w:val="24"/>
+              </w:rPr>
+            </w:pPr>
+            <w:r>
+              <w:rPr>
+                <w:rFonts w:ascii="Arial Narrow" w:hAnsi="Arial Narrow" w:cs="Times New Roman"/>
+                <w:b/>
+                <w:bCs/>
+                <w:color w:val="FFFFFF"/>
+                <w:sz w:val="20"/>
+              </w:rPr>
+              <w:t>Current Position: </w:t>
+            </w:r>
+          </w:p>
+        </w:tc>
+        <w:tc>
+          <w:tcPr>
+            <w:tcW w:w="2010" w:type="dxa"/>
+            <w:tcBorders>
+              <w:top w:val="single" w:sz="6" w:space="0" w:color="auto"/>
+              <w:left w:val="single" w:sz="6" w:space="0" w:color="auto"/>
+              <w:bottom w:val="single" w:sz="6" w:space="0" w:color="auto"/>
+              <w:right w:val="single" w:sz="6" w:space="0" w:color="auto"/>
+            </w:tcBorders>
+            <w:shd w:val="clear" w:color="auto" w:fill="4F2D7F"/>
+            <w:vAlign w:val="center"/>
+            <w:hideMark/>
+          </w:tcPr>
+          <w:p>
+            <w:pPr>
+              <w:spacing w:after="0" w:line="240" w:lineRule="auto"/>
+              <w:textAlignment w:val="baseline"/>
+              <w:rPr>
+                <w:rFonts w:ascii="Times New Roman" w:hAnsi="Times New Roman" w:cs="Times New Roman"/>
+                <w:b/>
+                <w:bCs/>
+                <w:color w:val="FFFFFF"/>
+                <w:sz w:val="24"/>
+                <w:szCs w:val="24"/>
+              </w:rPr>
+            </w:pPr>
+            <w:r>
+              <w:rPr>
+                <w:rFonts w:ascii="Arial Narrow" w:hAnsi="Arial Narrow" w:cs="Times New Roman"/>
+                <w:b/>
+                <w:bCs/>
+                <w:color w:val="FFFFFF"/>
+                <w:sz w:val="20"/>
+              </w:rPr>
+              <w:t>Current Employee </w:t>
+            </w:r>
+          </w:p>
+        </w:tc>
+      </w:tr>
+      <w:tr>
+        <w:trPr>
+          <w:trHeight w:val="240"/>
+        </w:trPr>
+        <w:tc>
+          <w:tcPr>
+            <w:tcW w:w="2160" w:type="dxa"/>
+            <w:gridSpan w:val="2"/>
+            <w:tcBorders>
+              <w:top w:val="single" w:sz="6" w:space="0" w:color="auto"/>
+              <w:left w:val="single" w:sz="6" w:space="0" w:color="auto"/>
+              <w:bottom w:val="single" w:sz="6" w:space="0" w:color="auto"/>
+              <w:right w:val="single" w:sz="6" w:space="0" w:color="auto"/>
+            </w:tcBorders>
+            <w:shd w:val="clear" w:color="auto" w:fill="4F2D7F"/>
+            <w:vAlign w:val="center"/>
+            <w:hideMark/>
+          </w:tcPr>
+          <w:p>
+            <w:pPr>
+              <w:spacing w:after="0" w:line="240" w:lineRule="auto"/>
+              <w:textAlignment w:val="baseline"/>
+              <w:rPr>
+                <w:rFonts w:ascii="Times New Roman" w:hAnsi="Times New Roman" w:cs="Times New Roman"/>
+                <w:b/>
+                <w:bCs/>
+                <w:color w:val="FFFFFF"/>
+                <w:sz w:val="24"/>
+                <w:szCs w:val="24"/>
+              </w:rPr>
+            </w:pPr>
+            <w:r>
+              <w:rPr>
+                <w:rFonts w:ascii="Arial Narrow" w:hAnsi="Arial Narrow" w:cs="Times New Roman"/>
+                <w:b/>
+                <w:bCs/>
+                <w:color w:val="FFFFFF"/>
+                <w:sz w:val="20"/>
+              </w:rPr>
+              <w:t>Proposed Position: </w:t>
+            </w:r>
+          </w:p>
+        </w:tc>
+        <w:tc>
+          <w:tcPr>
+            <w:tcW w:w="3240" w:type="dxa"/>
+            <w:tcBorders>
+              <w:top w:val="single" w:sz="6" w:space="0" w:color="auto"/>
+              <w:left w:val="single" w:sz="6" w:space="0" w:color="auto"/>
+              <w:bottom w:val="single" w:sz="6" w:space="0" w:color="auto"/>
+              <w:right w:val="single" w:sz="6" w:space="0" w:color="auto"/>
+            </w:tcBorders>
+            <w:shd w:val="clear" w:color="auto" w:fill="4F2D7F"/>
+            <w:vAlign w:val="center"/>
+            <w:hideMark/>
+          </w:tcPr>
+          <w:p>
+            <w:pPr>
+              <w:spacing w:after="0" w:line="240" w:lineRule="auto"/>
+              <w:textAlignment w:val="baseline"/>
+              <w:rPr>
+                <w:rFonts w:ascii="Times New Roman" w:hAnsi="Times New Roman" w:cs="Times New Roman"/>
+                <w:b/>
+                <w:bCs/>
+                <w:color w:val="FFFFFF"/>
+                <w:sz w:val="24"/>
+                <w:szCs w:val="24"/>
+              </w:rPr>
+            </w:pPr>
+          </w:p>
+        </w:tc>
+        <w:tc>
+          <w:tcPr>
+            <w:tcW w:w="1935" w:type="dxa"/>
+            <w:tcBorders>
+              <w:top w:val="single" w:sz="6" w:space="0" w:color="auto"/>
+              <w:left w:val="single" w:sz="6" w:space="0" w:color="auto"/>
+              <w:bottom w:val="single" w:sz="6" w:space="0" w:color="auto"/>
+              <w:right w:val="single" w:sz="6" w:space="0" w:color="auto"/>
+            </w:tcBorders>
+            <w:shd w:val="clear" w:color="auto" w:fill="4F2D7F"/>
+            <w:vAlign w:val="center"/>
+            <w:hideMark/>
+          </w:tcPr>
+          <w:p>
+            <w:pPr>
+              <w:spacing w:after="0" w:line="240" w:lineRule="auto"/>
+              <w:textAlignment w:val="baseline"/>
+              <w:rPr>
+                <w:rFonts w:ascii="Times New Roman" w:hAnsi="Times New Roman" w:cs="Times New Roman"/>
+                <w:b/>
+                <w:bCs/>
+                <w:color w:val="FFFFFF"/>
+                <w:sz w:val="24"/>
+                <w:szCs w:val="24"/>
+              </w:rPr>
+            </w:pPr>
+            <w:r>
+              <w:rPr>
+                <w:rFonts w:ascii="Arial Narrow" w:hAnsi="Arial Narrow" w:cs="Times New Roman"/>
+                <w:b/>
+                <w:bCs/>
+                <w:color w:val="FFFFFF"/>
+                <w:sz w:val="20"/>
+              </w:rPr>
+              <w:t>Percentage of Time: </w:t>
+            </w:r>
+          </w:p>
+        </w:tc>
+        <w:tc>
+          <w:tcPr>
+            <w:tcW w:w="2010" w:type="dxa"/>
+            <w:tcBorders>
+              <w:top w:val="single" w:sz="6" w:space="0" w:color="auto"/>
+              <w:left w:val="single" w:sz="6" w:space="0" w:color="auto"/>
+              <w:bottom w:val="single" w:sz="6" w:space="0" w:color="auto"/>
+              <w:right w:val="single" w:sz="6" w:space="0" w:color="auto"/>
+            </w:tcBorders>
+            <w:shd w:val="clear" w:color="auto" w:fill="4F2D7F"/>
+            <w:vAlign w:val="center"/>
+            <w:hideMark/>
+          </w:tcPr>
+          <w:p>
+            <w:pPr>
+              <w:spacing w:after="0" w:line="240" w:lineRule="auto"/>
+              <w:textAlignment w:val="baseline"/>
+              <w:rPr>
+                <w:rFonts w:ascii="Times New Roman" w:hAnsi="Times New Roman" w:cs="Times New Roman"/>
+                <w:b/>
+                <w:bCs/>
+                <w:color w:val="FFFFFF"/>
+                <w:sz w:val="24"/>
+                <w:szCs w:val="24"/>
+              </w:rPr>
+            </w:pPr>
+          </w:p>
+        </w:tc>
+      </w:tr>
+      <w:tr>
+        <w:trPr>
+          <w:trHeight w:val="240"/>
+        </w:trPr>
+        <w:tc>
+          <w:tcPr>
+            <w:tcW w:w="1890" w:type="dxa"/>
+            <w:tcBorders>
+              <w:top w:val="single" w:sz="6" w:space="0" w:color="auto"/>
+              <w:left w:val="single" w:sz="6" w:space="0" w:color="auto"/>
+              <w:bottom w:val="single" w:sz="6" w:space="0" w:color="auto"/>
+              <w:right w:val="single" w:sz="6" w:space="0" w:color="auto"/>
+            </w:tcBorders>
+            <w:shd w:val="clear" w:color="auto" w:fill="ECE6F6"/>
+            <w:vAlign w:val="bottom"/>
+            <w:hideMark/>
+          </w:tcPr>
+          <w:p>
+            <w:pPr>
+              <w:spacing w:after="0" w:line="240" w:lineRule="auto"/>
+              <w:textAlignment w:val="baseline"/>
+              <w:rPr>
+                <w:rFonts w:ascii="Times New Roman" w:hAnsi="Times New Roman" w:cs="Times New Roman"/>
+                <w:sz w:val="24"/>
+                <w:szCs w:val="24"/>
+              </w:rPr>
+            </w:pPr>
+            <w:r>
+              <w:rPr>
+                <w:rFonts w:ascii="Arial Narrow" w:hAnsi="Arial Narrow" w:cs="Times New Roman"/>
+                <w:sz w:val="20"/>
+              </w:rPr>
+              <w:t>Category </w:t>
+            </w:r>
+          </w:p>
+        </w:tc>
+        <w:tc>
+          <w:tcPr>
+            <w:tcW w:w="3510" w:type="dxa"/>
+            <w:gridSpan w:val="2"/>
+            <w:tcBorders>
+              <w:top w:val="single" w:sz="6" w:space="0" w:color="auto"/>
+              <w:left w:val="single" w:sz="6" w:space="0" w:color="auto"/>
+              <w:bottom w:val="single" w:sz="6" w:space="0" w:color="auto"/>
+              <w:right w:val="single" w:sz="6" w:space="0" w:color="auto"/>
+            </w:tcBorders>
+            <w:shd w:val="clear" w:color="auto" w:fill="ECE6F6"/>
+            <w:vAlign w:val="bottom"/>
+            <w:hideMark/>
+          </w:tcPr>
+          <w:p>
+            <w:pPr>
+              <w:spacing w:after="0" w:line="240" w:lineRule="auto"/>
+              <w:textAlignment w:val="baseline"/>
+              <w:rPr>
+                <w:rFonts w:ascii="Times New Roman" w:hAnsi="Times New Roman" w:cs="Times New Roman"/>
+                <w:sz w:val="24"/>
+                <w:szCs w:val="24"/>
+              </w:rPr>
+            </w:pPr>
+            <w:r>
+              <w:rPr>
+                <w:rFonts w:ascii="Arial Narrow" w:hAnsi="Arial Narrow" w:cs="Times New Roman"/>
+                <w:sz w:val="20"/>
+              </w:rPr>
+              <w:t>SOW Position  </w:t>
+            </w:r>
+          </w:p>
+        </w:tc>
+        <w:tc>
+          <w:tcPr>
+            <w:tcW w:w="3960" w:type="dxa"/>
+            <w:gridSpan w:val="2"/>
+            <w:tcBorders>
+              <w:top w:val="single" w:sz="6" w:space="0" w:color="auto"/>
+              <w:left w:val="single" w:sz="6" w:space="0" w:color="auto"/>
+              <w:bottom w:val="single" w:sz="6" w:space="0" w:color="auto"/>
+              <w:right w:val="single" w:sz="6" w:space="0" w:color="auto"/>
+            </w:tcBorders>
+            <w:shd w:val="clear" w:color="auto" w:fill="ECE6F6"/>
+            <w:vAlign w:val="bottom"/>
+            <w:hideMark/>
+          </w:tcPr>
+          <w:p>
+            <w:pPr>
+              <w:spacing w:after="0" w:line="240" w:lineRule="auto"/>
+              <w:textAlignment w:val="baseline"/>
+              <w:rPr>
+                <w:rFonts w:ascii="Times New Roman" w:hAnsi="Times New Roman" w:cs="Times New Roman"/>
+                <w:sz w:val="24"/>
+                <w:szCs w:val="24"/>
+              </w:rPr>
+            </w:pPr>
+            <w:r>
+              <w:rPr>
+                <w:rFonts w:ascii="Arial Narrow" w:hAnsi="Arial Narrow" w:cs="Times New Roman"/>
+                <w:sz w:val="20"/>
+              </w:rPr>
+              <w:t>Our Experience </w:t>
+            </w:r>
+          </w:p>
+        </w:tc>
+      </w:tr>
+      <w:tr>
+        <w:trPr>
+          <w:trHeight w:val="120"/>
+        </w:trPr>
+        <w:tc>
+          <w:tcPr>
+            <w:tcW w:w="1890" w:type="dxa"/>
+            <w:tcBorders>
+              <w:top w:val="single" w:sz="6" w:space="0" w:color="auto"/>
+              <w:left w:val="single" w:sz="6" w:space="0" w:color="auto"/>
+              <w:bottom w:val="single" w:sz="6" w:space="0" w:color="auto"/>
+              <w:right w:val="single" w:sz="6" w:space="0" w:color="auto"/>
+            </w:tcBorders>
+            <w:shd w:val="clear" w:color="auto" w:fill="FFFFFF"/>
+            <w:vAlign w:val="center"/>
+            <w:hideMark/>
+          </w:tcPr>
+          <w:p>
+            <w:pPr>
+              <w:spacing w:after="0" w:line="240" w:lineRule="auto"/>
+              <w:textAlignment w:val="baseline"/>
+              <w:rPr>
+                <w:rFonts w:ascii="Times New Roman" w:hAnsi="Times New Roman" w:cs="Times New Roman"/>
+                <w:b/>
+                <w:bCs/>
+                <w:sz w:val="24"/>
+                <w:szCs w:val="24"/>
+              </w:rPr>
+            </w:pPr>
+            <w:r>
+              <w:rPr>
+                <w:rFonts w:ascii="Arial Narrow" w:hAnsi="Arial Narrow" w:cs="Times New Roman"/>
+                <w:sz w:val="20"/>
+              </w:rPr>
+              <w:t>Background</w:t>
+            </w:r>
+            <w:r>
+              <w:rPr>
+                <w:rFonts w:ascii="Arial Narrow" w:hAnsi="Arial Narrow" w:cs="Times New Roman"/>
+                <w:b/>
+                <w:bCs/>
+                <w:sz w:val="20"/>
+              </w:rPr>
+              <w:t> </w:t>
+            </w:r>
+          </w:p>
+          <w:p>
+            <w:pPr>
+              <w:spacing w:after="0" w:line="240" w:lineRule="auto"/>
+              <w:textAlignment w:val="baseline"/>
+              <w:rPr>
+                <w:rFonts w:ascii="Times New Roman" w:hAnsi="Times New Roman" w:cs="Times New Roman"/>
+                <w:b/>
+                <w:bCs/>
+                <w:sz w:val="24"/>
+                <w:szCs w:val="24"/>
+              </w:rPr>
+            </w:pPr>
+            <w:r>
+              <w:rPr>
+                <w:rFonts w:ascii="Arial Narrow" w:hAnsi="Arial Narrow" w:cs="Times New Roman"/>
+                <w:sz w:val="20"/>
+              </w:rPr>
+              <w:t>(Position: Project Manager)</w:t>
+            </w:r>
+            <w:r>
+              <w:rPr>
+                <w:rFonts w:ascii="Arial Narrow" w:hAnsi="Arial Narrow" w:cs="Times New Roman"/>
+                <w:b/>
+                <w:bCs/>
+                <w:sz w:val="20"/>
+              </w:rPr>
+              <w:t> </w:t>
+            </w:r>
+          </w:p>
+        </w:tc>
+        <w:tc>
+          <w:tcPr>
+            <w:tcW w:w="3510" w:type="dxa"/>
+            <w:gridSpan w:val="2"/>
+            <w:tcBorders>
+              <w:top w:val="single" w:sz="6" w:space="0" w:color="auto"/>
+              <w:left w:val="single" w:sz="6" w:space="0" w:color="auto"/>
+              <w:bottom w:val="single" w:sz="6" w:space="0" w:color="auto"/>
+              <w:right w:val="single" w:sz="6" w:space="0" w:color="auto"/>
+            </w:tcBorders>
+            <w:shd w:val="clear" w:color="auto" w:fill="FFFFFF"/>
+            <w:hideMark/>
+          </w:tcPr>
+          <w:p>
+            <w:pPr>
+              <w:numPr>
+                <w:ilvl w:val="0"/>
+                <w:numId w:val="31"/>
+              </w:numPr>
+              <w:spacing w:after="0" w:line="240" w:lineRule="auto"/>
+              <w:ind w:left="0" w:firstLine="0"/>
+              <w:textAlignment w:val="baseline"/>
+              <w:rPr>
+                <w:rFonts w:ascii="Arial Narrow" w:hAnsi="Arial Narrow" w:cs="Times New Roman"/>
+                <w:b/>
+                <w:bCs/>
+                <w:color w:val="4F2D7F"/>
+                <w:sz w:val="20"/>
+              </w:rPr>
+            </w:pPr>
+          </w:p>
+        </w:tc>
+        <w:tc>
+          <w:tcPr>
+            <w:tcW w:w="3960" w:type="dxa"/>
+            <w:gridSpan w:val="2"/>
+            <w:tcBorders>
+              <w:top w:val="single" w:sz="6" w:space="0" w:color="auto"/>
+              <w:left w:val="single" w:sz="6" w:space="0" w:color="auto"/>
+              <w:bottom w:val="single" w:sz="6" w:space="0" w:color="auto"/>
+              <w:right w:val="single" w:sz="6" w:space="0" w:color="auto"/>
+            </w:tcBorders>
+            <w:shd w:val="clear" w:color="auto" w:fill="FFFFFF"/>
+            <w:hideMark/>
+          </w:tcPr>
+          <w:p>
+            <w:pPr>
+              <w:numPr>
+                <w:ilvl w:val="0"/>
+                <w:numId w:val="32"/>
+              </w:numPr>
+              <w:spacing w:after="0" w:line="240" w:lineRule="auto"/>
+              <w:ind w:left="0" w:firstLine="0"/>
+              <w:textAlignment w:val="baseline"/>
+              <w:rPr>
+                <w:rFonts w:ascii="Arial Narrow" w:hAnsi="Arial Narrow" w:cs="Times New Roman"/>
+                <w:color w:val="4F2D7F"/>
+                <w:sz w:val="20"/>
+              </w:rPr>
+            </w:pPr>
+            <w:r>
+              <w:rPr>
+                <w:rFonts w:ascii="Arial Narrow" w:hAnsi="Arial Narrow" w:cs="Times New Roman"/>
+                <w:sz w:val="20"/>
+              </w:rPr>
+              <w:t>#SUMMARY</w:t>
+            </w:r>
+            <w:r>
+              <w:rPr>
+                <w:rFonts w:ascii="Arial Narrow" w:hAnsi="Arial Narrow" w:cs="Times New Roman"/>
+                <w:color w:val="4F2D7F"/>
+                <w:sz w:val="20"/>
+              </w:rPr>
+              <w:t> </w:t>
+            </w:r>
+          </w:p>
+        </w:tc>
+      </w:tr>
+      <w:tr>
+        <w:trPr>
+          <w:trHeight w:val="690"/>
+        </w:trPr>
+        <w:tc>
+          <w:tcPr>
+            <w:tcW w:w="1890" w:type="dxa"/>
+            <w:tcBorders>
+              <w:top w:val="single" w:sz="6" w:space="0" w:color="auto"/>
+              <w:left w:val="single" w:sz="6" w:space="0" w:color="auto"/>
+              <w:bottom w:val="single" w:sz="6" w:space="0" w:color="FFFFFF"/>
+              <w:right w:val="single" w:sz="6" w:space="0" w:color="auto"/>
+            </w:tcBorders>
+            <w:shd w:val="clear" w:color="auto" w:fill="FFFFFF"/>
+            <w:vAlign w:val="center"/>
+            <w:hideMark/>
+          </w:tcPr>
+          <w:p>
+            <w:pPr>
+              <w:spacing w:after="0" w:line="240" w:lineRule="auto"/>
+              <w:textAlignment w:val="baseline"/>
+              <w:rPr>
+                <w:rFonts w:ascii="Times New Roman" w:hAnsi="Times New Roman" w:cs="Times New Roman"/>
+                <w:b/>
+                <w:bCs/>
+                <w:color w:val="FFFFFF"/>
+                <w:sz w:val="24"/>
+                <w:szCs w:val="24"/>
+              </w:rPr>
+            </w:pPr>
+            <w:r>
+              <w:rPr>
+                <w:rFonts w:ascii="Arial Narrow" w:hAnsi="Arial Narrow" w:cs="Times New Roman"/>
+                <w:sz w:val="20"/>
+              </w:rPr>
+              <w:t>Education &amp; Certifications</w:t>
+            </w:r>
+            <w:r>
+              <w:rPr>
+                <w:rFonts w:ascii="Arial Narrow" w:hAnsi="Arial Narrow" w:cs="Times New Roman"/>
+                <w:b/>
+                <w:bCs/>
+                <w:color w:val="FFFFFF"/>
+                <w:sz w:val="20"/>
+              </w:rPr>
+              <w:t> </w:t>
+            </w:r>
+          </w:p>
+        </w:tc>
+        <w:tc>
+          <w:tcPr>
+            <w:tcW w:w="3510" w:type="dxa"/>
+            <w:gridSpan w:val="2"/>
+            <w:tcBorders>
+              <w:top w:val="single" w:sz="6" w:space="0" w:color="auto"/>
+              <w:left w:val="single" w:sz="6" w:space="0" w:color="auto"/>
+              <w:bottom w:val="single" w:sz="6" w:space="0" w:color="FFFFFF"/>
+              <w:right w:val="single" w:sz="6" w:space="0" w:color="auto"/>
+            </w:tcBorders>
+            <w:shd w:val="clear" w:color="auto" w:fill="FFFFFF"/>
             <w:hideMark/>
           </w:tcPr>
           <w:p>
@@ -139,19 +948,166 @@
                 <w:numId w:val="33"/>
               </w:numPr>
               <w:spacing w:after="0" w:line="240" w:lineRule="auto"/>
-              <w:ind w:left="360" w:firstLine="0"/>
+              <w:ind w:left="30" w:firstLine="0"/>
               <w:textAlignment w:val="baseline"/>
               <w:rPr>
-                <w:rFonts w:ascii="Arial" w:hAnsi="Arial"/>
-                <w:szCs w:val="18"/>
+                <w:rFonts w:ascii="Arial Narrow" w:hAnsi="Arial Narrow" w:cs="Times New Roman"/>
+                <w:b/>
+                <w:bCs/>
+                <w:color w:val="4F2D7F"/>
+                <w:sz w:val="20"/>
+              </w:rPr>
+            </w:pPr>
+          </w:p>
+        </w:tc>
+        <w:tc>
+          <w:tcPr>
+            <w:tcW w:w="3960" w:type="dxa"/>
+            <w:gridSpan w:val="2"/>
+            <w:tcBorders>
+              <w:top w:val="single" w:sz="6" w:space="0" w:color="auto"/>
+              <w:left w:val="single" w:sz="6" w:space="0" w:color="auto"/>
+              <w:bottom w:val="single" w:sz="6" w:space="0" w:color="FFFFFF"/>
+              <w:right w:val="single" w:sz="6" w:space="0" w:color="auto"/>
+            </w:tcBorders>
+            <w:shd w:val="clear" w:color="auto" w:fill="FFFFFF"/>
+            <w:hideMark/>
+          </w:tcPr>
+          <w:p>
+            <w:pPr>
+              <w:numPr>
+                <w:ilvl w:val="0"/>
+                <w:numId w:val="34"/>
+              </w:numPr>
+              <w:spacing w:after="0" w:line="240" w:lineRule="auto"/>
+              <w:ind w:left="0" w:firstLine="0"/>
+              <w:textAlignment w:val="baseline"/>
+              <w:rPr>
+                <w:rFonts w:ascii="Arial Narrow" w:hAnsi="Arial Narrow" w:cs="Times New Roman"/>
+                <w:color w:val="4F2D7F"/>
+                <w:sz w:val="20"/>
               </w:rPr>
             </w:pPr>
             <w:r>
               <w:rPr>
-                <w:rFonts w:ascii="Arial" w:hAnsi="Arial"/>
-                <w:szCs w:val="18"/>
+                <w:rFonts w:ascii="Arial Narrow" w:hAnsi="Arial Narrow" w:cs="Times New Roman"/>
+                <w:sz w:val="20"/>
               </w:rPr>
-              <w:t>Experienced data analytics professional with demonstrated ability developing Key Performance Indicators (KPI), data mining, data preparation, and data visualization.</w:t>
+              <w:t>#EDUCATION</w:t>
+            </w:r>
+            <w:r>
+              <w:rPr>
+                <w:rFonts w:ascii="Arial Narrow" w:hAnsi="Arial Narrow" w:cs="Times New Roman"/>
+                <w:color w:val="4F2D7F"/>
+                <w:sz w:val="20"/>
+              </w:rPr>
+              <w:t> </w:t>
+            </w:r>
+          </w:p>
+        </w:tc>
+      </w:tr>
+      <w:tr>
+        <w:tc>
+          <w:tcPr>
+            <w:tcW w:w="9360" w:type="dxa"/>
+            <w:gridSpan w:val="5"/>
+            <w:tcBorders>
+              <w:top w:val="single" w:sz="6" w:space="0" w:color="auto"/>
+              <w:left w:val="single" w:sz="6" w:space="0" w:color="auto"/>
+              <w:bottom w:val="nil"/>
+              <w:right w:val="single" w:sz="6" w:space="0" w:color="auto"/>
+            </w:tcBorders>
+            <w:shd w:val="clear" w:color="auto" w:fill="4F2D7F"/>
+            <w:vAlign w:val="center"/>
+            <w:hideMark/>
+          </w:tcPr>
+          <w:p>
+            <w:pPr>
+              <w:spacing w:after="0" w:line="240" w:lineRule="auto"/>
+              <w:jc w:val="center"/>
+              <w:textAlignment w:val="baseline"/>
+              <w:rPr>
+                <w:rFonts w:ascii="Times New Roman" w:hAnsi="Times New Roman" w:cs="Times New Roman"/>
+                <w:b/>
+                <w:bCs/>
+                <w:color w:val="FFFFFF"/>
+                <w:sz w:val="24"/>
+                <w:szCs w:val="24"/>
+              </w:rPr>
+            </w:pPr>
+            <w:r>
+              <w:rPr>
+                <w:rFonts w:ascii="Arial Narrow" w:hAnsi="Arial Narrow" w:cs="Times New Roman"/>
+                <w:b/>
+                <w:bCs/>
+                <w:color w:val="FFFFFF"/>
+                <w:sz w:val="20"/>
+              </w:rPr>
+              <w:t>Technical and Management Work Experience/Knowledge Gained Similar to SOW </w:t>
+            </w:r>
+          </w:p>
+        </w:tc>
+      </w:tr>
+      <w:tr>
+        <w:tc>
+          <w:tcPr>
+            <w:tcW w:w="9360" w:type="dxa"/>
+            <w:gridSpan w:val="5"/>
+            <w:tcBorders>
+              <w:top w:val="nil"/>
+              <w:left w:val="single" w:sz="6" w:space="0" w:color="auto"/>
+              <w:bottom w:val="single" w:sz="6" w:space="0" w:color="auto"/>
+              <w:right w:val="single" w:sz="6" w:space="0" w:color="auto"/>
+            </w:tcBorders>
+            <w:shd w:val="clear" w:color="auto" w:fill="auto"/>
+            <w:hideMark/>
+          </w:tcPr>
+          <w:p>
+            <w:pPr>
+              <w:spacing w:after="0" w:line="240" w:lineRule="auto"/>
+              <w:textAlignment w:val="baseline"/>
+              <w:rPr>
+                <w:rFonts w:ascii="Times New Roman" w:hAnsi="Times New Roman" w:cs="Times New Roman"/>
+                <w:sz w:val="24"/>
+                <w:szCs w:val="24"/>
+              </w:rPr>
+            </w:pPr>
+            <w:r>
+              <w:rPr>
+                <w:rFonts w:ascii="Arial Narrow" w:hAnsi="Arial Narrow" w:cs="Times New Roman"/>
+                <w:b/>
+                <w:bCs/>
+                <w:sz w:val="20"/>
+              </w:rPr>
+              <w:t>Grant Thornton LLP </w:t>
+            </w:r>
+            <w:r>
+              <w:rPr>
+                <w:rFonts w:ascii="Arial Narrow" w:hAnsi="Arial Narrow" w:cs="Times New Roman"/>
+                <w:sz w:val="20"/>
+              </w:rPr>
+              <w:t>[GT Position]</w:t>
+            </w:r>
+            <w:r>
+              <w:rPr>
+                <w:rFonts w:ascii="Arial Narrow" w:hAnsi="Arial Narrow" w:cs="Times New Roman"/>
+                <w:sz w:val="20"/>
+              </w:rPr>
+              <w:t xml:space="preserve"> </w:t>
+            </w:r>
+            <w:r>
+              <w:rPr>
+                <w:rFonts w:ascii="Arial Narrow" w:hAnsi="Arial Narrow" w:cs="Times New Roman"/>
+                <w:sz w:val="20"/>
+              </w:rPr>
+              <w:t>[GT Dates]</w:t>
+            </w:r>
+            <w:r>
+              <w:rPr>
+                <w:rFonts w:ascii="Arial Narrow" w:hAnsi="Arial Narrow" w:cs="Times New Roman"/>
+                <w:sz w:val="20"/>
+              </w:rPr>
+              <w:t> </w:t>
             </w:r>
           </w:p>
           <w:p>
@@ -166,35 +1122,62 @@
             </w:pPr>
             <w:r>
               <w:rPr>
-                <w:rFonts w:ascii="Arial" w:hAnsi="Arial"/>
+                <w:rFonts w:ascii="Arial Narrow" w:hAnsi="Arial Narrow" w:cs="Times New Roman"/>
                 <w:b/>
                 <w:bCs/>
-                <w:szCs w:val="18"/>
+                <w:sz w:val="20"/>
               </w:rPr>
-              <w:t xml:space="preserve">Mr(s). </w:t>
+              <w:t>Department of Commerce, United States Patent and Trademark Office, Office of Policy and International Affairs</w:t>
             </w:r>
             <w:r>
               <w:rPr>
-                <w:rFonts w:ascii="Arial" w:hAnsi="Arial"/>
+                <w:rFonts w:ascii="Arial Narrow" w:hAnsi="Arial Narrow" w:cs="Times New Roman"/>
                 <w:b/>
                 <w:bCs/>
-                <w:szCs w:val="18"/>
+                <w:sz w:val="20"/>
               </w:rPr>
-              <w:t>Sullivan</w:t>
+              <w:t> </w:t>
             </w:r>
             <w:r>
               <w:rPr>
-                <w:rFonts w:ascii="Arial" w:hAnsi="Arial"/>
-                <w:b/>
-                <w:bCs/>
-                <w:szCs w:val="18"/>
+                <w:rFonts w:ascii="Arial Narrow" w:hAnsi="Arial Narrow" w:cs="Times New Roman"/>
+                <w:sz w:val="20"/>
               </w:rPr>
-              <w:t xml:space="preserve"> meets or exceeds all requirements for [Position] as stated in the SOW.</w:t>
+              <w:t xml:space="preserve">February 2019 – Present </w:t>
             </w:r>
             <w:r>
               <w:rPr>
-                <w:rFonts w:ascii="Arial" w:hAnsi="Arial"/>
-                <w:szCs w:val="18"/>
+                <w:rFonts w:ascii="Arial Narrow" w:hAnsi="Arial Narrow" w:cs="Times New Roman"/>
+                <w:sz w:val="20"/>
+              </w:rPr>
+              <w:t> </w:t>
+            </w:r>
+          </w:p>
+          <w:p>
+            <w:pPr>
+              <w:numPr>
+                <w:ilvl w:val="0"/>
+                <w:numId w:val="39"/>
+              </w:numPr>
+              <w:spacing w:after="0" w:line="240" w:lineRule="auto"/>
+              <w:ind w:left="0" w:firstLine="0"/>
+              <w:textAlignment w:val="baseline"/>
+              <w:rPr>
+                <w:rFonts w:ascii="Arial Narrow" w:hAnsi="Arial Narrow" w:cs="Times New Roman"/>
+                <w:sz w:val="20"/>
+              </w:rPr>
+            </w:pPr>
+            <w:r>
+              <w:rPr>
+                <w:rFonts w:ascii="Arial Narrow" w:hAnsi="Arial Narrow" w:cs="Times New Roman"/>
+                <w:sz w:val="20"/>
+              </w:rPr>
+              <w:t xml:space="preserve"> Mr. Sullivan is a member of the Tableau Visualization Support team within OPIA. This effort includes utilizing Tableau, a data visualization tool, to create various reports required both internally for OPIA and USPTO stakeholders at various leadership levels as well as for the external consumption by the public. Mr. Sullivan leads the requirements gathering, development and refresh processes of all reports and more than 12 dashboards from the data validation and staging process to the final deliverable. Mr. Sullivan also developed numerous VBA Macros and Python scripts to include ETL scripts, semi-automated reporting tools, and a PDF scraping tool in order to support dashboard refresh processes, data collection efforts and ad hoc reporting requests from OPIA stakeholders.</w:t>
+            </w:r>
+            <w:r>
+              <w:rPr>
+                <w:rFonts w:ascii="Arial Narrow" w:hAnsi="Arial Narrow" w:cs="Times New Roman"/>
+                <w:sz w:val="20"/>
               </w:rPr>
               <w:t> </w:t>
             </w:r>
@@ -204,461 +1187,6 @@
     </w:tbl>
     <w:p>
       <w:pPr>
-        <w:spacing w:after="0" w:line="240" w:lineRule="auto"/>
-        <w:textAlignment w:val="baseline"/>
-        <w:rPr>
-          <w:rFonts w:ascii="Segoe UI" w:hAnsi="Segoe UI" w:cs="Segoe UI"/>
-          <w:szCs w:val="18"/>
-        </w:rPr>
-      </w:pPr>
-      <w:r>
-        <w:rPr>
-          <w:rFonts w:ascii="Arial" w:hAnsi="Arial"/>
-          <w:sz w:val="20"/>
-        </w:rPr>
-        <w:t> </w:t>
-      </w:r>
-    </w:p>
-    <w:p>
-      <w:pPr>
-        <w:spacing w:after="0" w:line="240" w:lineRule="auto"/>
-        <w:textAlignment w:val="baseline"/>
-        <w:rPr>
-          <w:rFonts w:ascii="Segoe UI" w:hAnsi="Segoe UI" w:cs="Segoe UI"/>
-          <w:b/>
-          <w:bCs/>
-          <w:color w:val="4F2D7F"/>
-          <w:szCs w:val="18"/>
-        </w:rPr>
-      </w:pPr>
-      <w:r>
-        <w:rPr>
-          <w:rFonts w:ascii="Arial" w:hAnsi="Arial"/>
-          <w:b/>
-          <w:bCs/>
-          <w:color w:val="4F2D7F"/>
-          <w:sz w:val="20"/>
-        </w:rPr>
-        <w:t>Relevant Experience </w:t>
-      </w:r>
-    </w:p>
-    <w:p>
-      <w:pPr>
-        <w:numPr>
-          <w:ilvl w:val="0"/>
-          <w:numId w:val="34"/>
-        </w:numPr>
-        <w:spacing w:after="0" w:line="240" w:lineRule="auto"/>
-        <w:ind w:left="360" w:firstLine="0"/>
-        <w:textAlignment w:val="baseline"/>
-        <w:rPr>
-          <w:rFonts w:ascii="Arial" w:hAnsi="Arial"/>
-          <w:sz w:val="20"/>
-        </w:rPr>
-      </w:pPr>
-      <w:r>
-        <w:rPr>
-          <w:rFonts w:ascii="Arial" w:hAnsi="Arial"/>
-          <w:b/>
-          <w:bCs/>
-          <w:i/>
-          <w:iCs/>
-          <w:color w:val="4F2D7F" w:themeColor="accent1"/>
-          <w:sz w:val="20"/>
-        </w:rPr>
-        <w:t xml:space="preserve">Department of Commerce, United States Patent and Trademark Office (USPTO), Office of Policy and International Affairs (OPIA) </w:t>
-      </w:r>
-      <w:r>
-        <w:rPr>
-          <w:rFonts w:ascii="Arial" w:hAnsi="Arial"/>
-          <w:b/>
-          <w:bCs/>
-          <w:i/>
-          <w:iCs/>
-          <w:sz w:val="20"/>
-        </w:rPr>
-        <w:t>–</w:t>
-      </w:r>
-      <w:r>
-        <w:rPr>
-          <w:rFonts w:ascii="Arial" w:hAnsi="Arial"/>
-          <w:sz w:val="20"/>
-        </w:rPr>
-        <w:t> </w:t>
-      </w:r>
-      <w:r>
-        <w:rPr>
-          <w:rFonts w:ascii="Arial" w:hAnsi="Arial"/>
-          <w:sz w:val="20"/>
-        </w:rPr>
-        <w:t>Mr. Sullivan is a member of the Tableau Visualization Support team within OPIA. This effort includes utilizing Tableau, a data visualization tool, to create various reports required both internally for OPIA and USPTO stakeholders at various leadership levels as well as for the external consumption by the public. Mr. Sullivan leads the requirements gathering, development and refresh processes of all reports and more than 12 dashboards from the data validation and staging process to the final deliverable. Mr. Sullivan also developed numerous VBA Macros and Python scripts to include ETL scripts, semi-automated reporting tools, and a PDF scraping tool in order to support dashboard refresh processes, data collection efforts and ad hoc reporting requests from OPIA stakeholders.</w:t>
-      </w:r>
-      <w:r>
-        <w:rPr>
-          <w:rFonts w:ascii="Arial" w:hAnsi="Arial"/>
-          <w:sz w:val="20"/>
-        </w:rPr>
-        <w:t>  </w:t>
-      </w:r>
-    </w:p>
-    <w:p>
-      <w:pPr>
-        <w:spacing w:after="0" w:line="240" w:lineRule="auto"/>
-        <w:textAlignment w:val="baseline"/>
-        <w:rPr>
-          <w:rFonts w:ascii="Segoe UI" w:hAnsi="Segoe UI" w:cs="Segoe UI"/>
-          <w:szCs w:val="18"/>
-        </w:rPr>
-      </w:pPr>
-      <w:r>
-        <w:rPr>
-          <w:rFonts w:ascii="Arial" w:hAnsi="Arial"/>
-          <w:sz w:val="20"/>
-        </w:rPr>
-        <w:t> </w:t>
-      </w:r>
-    </w:p>
-    <w:p>
-      <w:pPr>
-        <w:spacing w:after="0" w:line="240" w:lineRule="auto"/>
-        <w:textAlignment w:val="baseline"/>
-        <w:rPr>
-          <w:rFonts w:ascii="Segoe UI" w:hAnsi="Segoe UI" w:cs="Segoe UI"/>
-          <w:szCs w:val="18"/>
-        </w:rPr>
-      </w:pPr>
-      <w:r>
-        <w:rPr>
-          <w:rFonts w:ascii="Arial" w:hAnsi="Arial"/>
-          <w:b/>
-          <w:bCs/>
-          <w:color w:val="4F2D7F"/>
-          <w:sz w:val="20"/>
-        </w:rPr>
-        <w:t>Work History</w:t>
-      </w:r>
-      <w:r>
-        <w:rPr>
-          <w:rFonts w:ascii="Arial" w:hAnsi="Arial"/>
-          <w:sz w:val="20"/>
-        </w:rPr>
-        <w:t> </w:t>
-      </w:r>
-    </w:p>
-    <w:tbl>
-      <w:tblPr>
-        <w:tblW w:w="0" w:type="dxa"/>
-        <w:tblBorders>
-          <w:top w:val="outset" w:sz="6" w:space="0" w:color="auto"/>
-          <w:left w:val="outset" w:sz="6" w:space="0" w:color="auto"/>
-          <w:bottom w:val="outset" w:sz="6" w:space="0" w:color="auto"/>
-          <w:right w:val="outset" w:sz="6" w:space="0" w:color="auto"/>
-        </w:tblBorders>
-        <w:tblCellMar>
-          <w:left w:w="0" w:type="dxa"/>
-          <w:right w:w="0" w:type="dxa"/>
-        </w:tblCellMar>
-        <w:tblLook w:val="04A0" w:firstRow="1" w:lastRow="0" w:firstColumn="1" w:lastColumn="0" w:noHBand="0" w:noVBand="1"/>
-      </w:tblPr>
-      <w:tblGrid>
-        <w:gridCol w:w="4506"/>
-        <w:gridCol w:w="4521"/>
-      </w:tblGrid>
-      <w:tr>
-        <w:tc>
-          <w:tcPr>
-            <w:tcW w:w="4665" w:type="dxa"/>
-            <w:tcBorders>
-              <w:top w:val="nil"/>
-              <w:left w:val="nil"/>
-              <w:bottom w:val="nil"/>
-              <w:right w:val="nil"/>
-            </w:tcBorders>
-            <w:shd w:val="clear" w:color="auto" w:fill="auto"/>
-            <w:hideMark/>
-          </w:tcPr>
-          <w:p>
-            <w:pPr>
-              <w:numPr>
-                <w:ilvl w:val="0"/>
-                <w:numId w:val="36"/>
-              </w:numPr>
-              <w:spacing w:after="0" w:line="240" w:lineRule="auto"/>
-              <w:ind w:left="180" w:firstLine="0"/>
-              <w:textAlignment w:val="baseline"/>
-              <w:rPr>
-                <w:rFonts w:ascii="Arial" w:hAnsi="Arial"/>
-                <w:sz w:val="20"/>
-              </w:rPr>
-            </w:pPr>
-            <w:r>
-              <w:rPr>
-                <w:rFonts w:ascii="Arial" w:hAnsi="Arial"/>
-                <w:sz w:val="20"/>
-              </w:rPr>
-              <w:t>Company, Position, Dates </w:t>
-            </w:r>
-          </w:p>
-          <w:p>
-            <w:pPr>
-              <w:numPr>
-                <w:ilvl w:val="0"/>
-                <w:numId w:val="36"/>
-              </w:numPr>
-              <w:spacing w:after="0" w:line="240" w:lineRule="auto"/>
-              <w:ind w:left="180" w:firstLine="0"/>
-              <w:textAlignment w:val="baseline"/>
-              <w:rPr>
-                <w:rFonts w:ascii="Arial" w:hAnsi="Arial"/>
-                <w:sz w:val="20"/>
-              </w:rPr>
-            </w:pPr>
-            <w:r>
-              <w:rPr>
-                <w:rFonts w:ascii="Arial" w:hAnsi="Arial"/>
-                <w:sz w:val="20"/>
-              </w:rPr>
-              <w:t>Company, Position, Dates </w:t>
-            </w:r>
-          </w:p>
-        </w:tc>
-        <w:tc>
-          <w:tcPr>
-            <w:tcW w:w="4680" w:type="dxa"/>
-            <w:tcBorders>
-              <w:top w:val="nil"/>
-              <w:left w:val="nil"/>
-              <w:bottom w:val="nil"/>
-              <w:right w:val="nil"/>
-            </w:tcBorders>
-            <w:shd w:val="clear" w:color="auto" w:fill="auto"/>
-            <w:hideMark/>
-          </w:tcPr>
-          <w:p>
-            <w:pPr>
-              <w:numPr>
-                <w:ilvl w:val="0"/>
-                <w:numId w:val="37"/>
-              </w:numPr>
-              <w:spacing w:after="0" w:line="240" w:lineRule="auto"/>
-              <w:ind w:left="240" w:firstLine="0"/>
-              <w:textAlignment w:val="baseline"/>
-              <w:rPr>
-                <w:rFonts w:ascii="Arial" w:hAnsi="Arial"/>
-                <w:sz w:val="20"/>
-              </w:rPr>
-            </w:pPr>
-            <w:r>
-              <w:rPr>
-                <w:rFonts w:ascii="Arial" w:hAnsi="Arial"/>
-                <w:sz w:val="20"/>
-              </w:rPr>
-              <w:t>Company, Position, Dates </w:t>
-            </w:r>
-          </w:p>
-          <w:p>
-            <w:pPr>
-              <w:numPr>
-                <w:ilvl w:val="0"/>
-                <w:numId w:val="37"/>
-              </w:numPr>
-              <w:spacing w:after="0" w:line="240" w:lineRule="auto"/>
-              <w:ind w:left="240" w:firstLine="0"/>
-              <w:textAlignment w:val="baseline"/>
-              <w:rPr>
-                <w:rFonts w:ascii="Arial" w:hAnsi="Arial"/>
-                <w:sz w:val="20"/>
-              </w:rPr>
-            </w:pPr>
-            <w:r>
-              <w:rPr>
-                <w:rFonts w:ascii="Arial" w:hAnsi="Arial"/>
-                <w:sz w:val="20"/>
-              </w:rPr>
-              <w:t>Company, Position, Dates </w:t>
-            </w:r>
-          </w:p>
-        </w:tc>
-      </w:tr>
-    </w:tbl>
-    <w:p>
-      <w:pPr>
-        <w:spacing w:after="0" w:line="240" w:lineRule="auto"/>
-        <w:textAlignment w:val="baseline"/>
-        <w:rPr>
-          <w:rFonts w:ascii="Segoe UI" w:hAnsi="Segoe UI" w:cs="Segoe UI"/>
-          <w:szCs w:val="18"/>
-        </w:rPr>
-      </w:pPr>
-      <w:r>
-        <w:rPr>
-          <w:rFonts w:ascii="Arial" w:hAnsi="Arial"/>
-          <w:sz w:val="20"/>
-        </w:rPr>
-        <w:t> </w:t>
-      </w:r>
-    </w:p>
-    <w:p>
-      <w:pPr>
-        <w:spacing w:after="0" w:line="240" w:lineRule="auto"/>
-        <w:textAlignment w:val="baseline"/>
-        <w:rPr>
-          <w:rFonts w:ascii="Segoe UI" w:hAnsi="Segoe UI" w:cs="Segoe UI"/>
-          <w:szCs w:val="18"/>
-        </w:rPr>
-      </w:pPr>
-      <w:r>
-        <w:rPr>
-          <w:rFonts w:ascii="Arial" w:hAnsi="Arial"/>
-          <w:b/>
-          <w:bCs/>
-          <w:color w:val="4F2D7F"/>
-          <w:sz w:val="20"/>
-        </w:rPr>
-        <w:t>Education and Certifications</w:t>
-      </w:r>
-      <w:r>
-        <w:rPr>
-          <w:rFonts w:ascii="Arial" w:hAnsi="Arial"/>
-          <w:sz w:val="20"/>
-        </w:rPr>
-        <w:t> </w:t>
-      </w:r>
-    </w:p>
-    <w:p>
-      <w:pPr>
-        <w:spacing w:after="0" w:line="240" w:lineRule="auto"/>
-        <w:textAlignment w:val="baseline"/>
-        <w:rPr>
-          <w:rFonts w:ascii="Segoe UI" w:hAnsi="Segoe UI" w:cs="Segoe UI"/>
-          <w:szCs w:val="18"/>
-        </w:rPr>
-      </w:pPr>
-      <w:r>
-        <w:rPr>
-          <w:rFonts w:ascii="Arial" w:hAnsi="Arial"/>
-          <w:sz w:val="20"/>
-        </w:rPr>
-        <w:t>B.B.A., Economics, James Madison University, 2018, Minor / Concentration: Concentration in Financial Economics</w:t>
-      </w:r>
-    </w:p>
-    <w:p>
-      <w:pPr>
-        <w:spacing w:after="0" w:line="240" w:lineRule="auto"/>
-        <w:textAlignment w:val="baseline"/>
-        <w:rPr>
-          <w:rFonts w:ascii="Segoe UI" w:hAnsi="Segoe UI" w:cs="Segoe UI"/>
-          <w:szCs w:val="18"/>
-        </w:rPr>
-      </w:pPr>
-      <w:r>
-        <w:rPr>
-          <w:rFonts w:ascii="Arial" w:hAnsi="Arial"/>
-          <w:sz w:val="20"/>
-        </w:rPr>
-        <w:t>Microsoft Office Specialist Excel 2013, Bloomberg Market Concept</w:t>
-      </w:r>
-      <w:r>
-        <w:rPr>
-          <w:rFonts w:ascii="Arial" w:hAnsi="Arial"/>
-          <w:sz w:val="20"/>
-        </w:rPr>
-        <w:t> </w:t>
-      </w:r>
-    </w:p>
-    <w:p>
-      <w:pPr>
-        <w:spacing w:after="0" w:line="240" w:lineRule="auto"/>
-        <w:textAlignment w:val="baseline"/>
-        <w:rPr>
-          <w:rFonts w:ascii="Segoe UI" w:hAnsi="Segoe UI" w:cs="Segoe UI"/>
-          <w:szCs w:val="18"/>
-        </w:rPr>
-      </w:pPr>
-      <w:r>
-        <w:rPr>
-          <w:rFonts w:ascii="Arial" w:hAnsi="Arial"/>
-          <w:sz w:val="20"/>
-        </w:rPr>
-        <w:t> </w:t>
-      </w:r>
-    </w:p>
-    <w:p>
-      <w:pPr>
-        <w:spacing w:after="0" w:line="240" w:lineRule="auto"/>
-        <w:textAlignment w:val="baseline"/>
-        <w:rPr>
-          <w:rFonts w:ascii="Segoe UI" w:hAnsi="Segoe UI" w:cs="Segoe UI"/>
-          <w:szCs w:val="18"/>
-        </w:rPr>
-      </w:pPr>
-      <w:r>
-        <w:rPr>
-          <w:rFonts w:ascii="Arial" w:hAnsi="Arial"/>
-          <w:b/>
-          <w:bCs/>
-          <w:color w:val="4F2D7F"/>
-          <w:sz w:val="20"/>
-        </w:rPr>
-        <w:t>Security Clearance Level</w:t>
-      </w:r>
-      <w:r>
-        <w:rPr>
-          <w:rFonts w:ascii="Arial" w:hAnsi="Arial"/>
-          <w:sz w:val="20"/>
-        </w:rPr>
-        <w:t> </w:t>
-      </w:r>
-    </w:p>
-    <w:p>
-      <w:pPr>
-        <w:numPr>
-          <w:ilvl w:val="0"/>
-          <w:numId w:val="38"/>
-        </w:numPr>
-        <w:spacing w:after="0" w:line="240" w:lineRule="auto"/>
-        <w:ind w:left="360" w:firstLine="0"/>
-        <w:textAlignment w:val="baseline"/>
-        <w:rPr>
-          <w:rFonts w:ascii="Arial" w:hAnsi="Arial"/>
-          <w:sz w:val="20"/>
-        </w:rPr>
-      </w:pPr>
-      <w:r>
-        <w:rPr>
-          <w:rFonts w:ascii="Arial" w:hAnsi="Arial"/>
-          <w:sz w:val="20"/>
-        </w:rPr>
-      </w:r>
-      <w:r>
-        <w:rPr>
-          <w:rFonts w:ascii="Arial" w:hAnsi="Arial"/>
-          <w:sz w:val="20"/>
-        </w:rPr>
-        <w:t> </w:t>
-      </w:r>
-      <w:bookmarkStart w:id="0" w:name="_GoBack"/>
-      <w:bookmarkEnd w:id="0"/>
-    </w:p>
-    <w:p>
-      <w:pPr>
-        <w:spacing w:after="0" w:line="240" w:lineRule="auto"/>
-        <w:textAlignment w:val="baseline"/>
-        <w:rPr>
-          <w:rFonts w:ascii="Segoe UI" w:hAnsi="Segoe UI" w:cs="Segoe UI"/>
-          <w:szCs w:val="18"/>
-        </w:rPr>
-      </w:pPr>
-      <w:r>
-        <w:rPr>
-          <w:rFonts w:ascii="Arial" w:hAnsi="Arial"/>
-          <w:sz w:val="20"/>
-        </w:rPr>
-        <w:t> </w:t>
-      </w:r>
-    </w:p>
-    <w:p>
-      <w:pPr>
         <w:pStyle w:val="BodyText"/>
         <w:rPr>
           <w:rFonts w:ascii="Arial" w:hAnsi="Arial"/>
@@ -666,91 +1194,7 @@
       </w:pPr>
     </w:p>
     <w:p/>
-    <w:p>
-      <w:r>
-        <w:rPr>
-          <w:rFonts w:ascii="Arial" w:hAnsi="Arial"/>
-          <w:b/>
-          <w:i/>
-          <w:color w:val="4F2D7F"/>
-          <w:sz w:val="20"/>
-        </w:rPr>
-        <w:t xml:space="preserve">State of Texas Department of Transportation (TxDOT) </w:t>
-      </w:r>
-      <w:r>
-        <w:rPr>
-          <w:rFonts w:ascii="Arial" w:hAnsi="Arial"/>
-          <w:b/>
-          <w:i/>
-          <w:sz w:val="20"/>
-        </w:rPr>
-        <w:t>–</w:t>
-      </w:r>
-      <w:r>
-        <w:rPr>
-          <w:rFonts w:ascii="Arial" w:hAnsi="Arial"/>
-          <w:sz w:val="20"/>
-        </w:rPr>
-        <w:t xml:space="preserve"> </w:t>
-      </w:r>
-      <w:r>
-        <w:rPr>
-          <w:rFonts w:ascii="Arial" w:hAnsi="Arial"/>
-          <w:sz w:val="20"/>
-        </w:rPr>
-        <w:t>Grant Thornton was contracted to develop a study in support of TxDOT on the ten-year Enterprise Information Management (EIM) Strategic Plan for all statewide systems and processes, including programs that address data governance, system architecture, advanced analytics, employee training, and effective communications. As part of this effort, Mr. Sullivan led the Quality Control process in support of over 350 project artifacts across more than 60 projects.</w:t>
-      </w:r>
-      <w:r>
-        <w:rPr>
-          <w:rFonts w:ascii="Arial" w:hAnsi="Arial"/>
-          <w:sz w:val="20"/>
-        </w:rPr>
-        <w:t xml:space="preserve">  </w:t>
-      </w:r>
-    </w:p>
     <w:p/>
-    <w:p>
-      <w:r>
-        <w:rPr>
-          <w:rFonts w:ascii="Arial" w:hAnsi="Arial"/>
-          <w:b/>
-          <w:i/>
-          <w:color w:val="4F2D7F"/>
-          <w:sz w:val="20"/>
-        </w:rPr>
-        <w:t xml:space="preserve">Library of Congress, United States Copyright Office (USCO), Licensing Division </w:t>
-      </w:r>
-      <w:r>
-        <w:rPr>
-          <w:rFonts w:ascii="Arial" w:hAnsi="Arial"/>
-          <w:b/>
-          <w:i/>
-          <w:sz w:val="20"/>
-        </w:rPr>
-        <w:t>–</w:t>
-      </w:r>
-      <w:r>
-        <w:rPr>
-          <w:rFonts w:ascii="Arial" w:hAnsi="Arial"/>
-          <w:sz w:val="20"/>
-        </w:rPr>
-        <w:t xml:space="preserve"> </w:t>
-      </w:r>
-      <w:r>
-        <w:rPr>
-          <w:rFonts w:ascii="Arial" w:hAnsi="Arial"/>
-          <w:sz w:val="20"/>
-        </w:rPr>
-        <w:t>Mr. Sullivan supported the Library of Congress United States Copyright Office (USCO) Accounting System Analysis of Alternatives engagement. The project provided an analysis based recommendation for alternatives to the legacy accounting and investment management systems. In this role Mr. Sullivan supported the client’s needs by conducting stakeholder interviews, conducting market research, developing process charts and evaluating alternatives. Mr. Sullivan also supported the creation of deliverables that support the continuing communication between the client and GT. The team was able to provide an initial list of COTS alternatives to the current process, and identify weaknesses in the current processes and systems. Mr. Sullivan assisted in the evaluations of cost and capability of potential solutions, which fed the recommendations.</w:t>
-      </w:r>
-      <w:r>
-        <w:rPr>
-          <w:rFonts w:ascii="Arial" w:hAnsi="Arial"/>
-          <w:sz w:val="20"/>
-        </w:rPr>
-        <w:t xml:space="preserve">  </w:t>
-      </w:r>
-    </w:p>
     <w:sectPr>
       <w:pgSz w:w="11907" w:h="16839" w:code="9"/>
       <w:pgMar w:top="1440" w:right="1440" w:bottom="1440" w:left="1440" w:header="680" w:footer="454" w:gutter="0"/>
@@ -1029,6 +1473,155 @@
     </w:lvl>
   </w:abstractNum>
   <w:abstractNum w:abstractNumId="6" w15:restartNumberingAfterBreak="0">
+    <w:nsid w:val="082B14EE"/>
+    <w:multiLevelType w:val="multilevel"/>
+    <w:tmpl w:val="47120404"/>
+    <w:lvl w:ilvl="0">
+      <w:start w:val="1"/>
+      <w:numFmt w:val="bullet"/>
+      <w:lvlText w:val=""/>
+      <w:lvlJc w:val="left"/>
+      <w:pPr>
+        <w:tabs>
+          <w:tab w:val="num" w:pos="720"/>
+        </w:tabs>
+        <w:ind w:left="720" w:hanging="360"/>
+      </w:pPr>
+      <w:rPr>
+        <w:rFonts w:ascii="Symbol" w:hAnsi="Symbol" w:hint="default"/>
+        <w:sz w:val="20"/>
+      </w:rPr>
+    </w:lvl>
+    <w:lvl w:ilvl="1" w:tentative="1">
+      <w:start w:val="1"/>
+      <w:numFmt w:val="bullet"/>
+      <w:lvlText w:val=""/>
+      <w:lvlJc w:val="left"/>
+      <w:pPr>
+        <w:tabs>
+          <w:tab w:val="num" w:pos="1440"/>
+        </w:tabs>
+        <w:ind w:left="1440" w:hanging="360"/>
+      </w:pPr>
+      <w:rPr>
+        <w:rFonts w:ascii="Symbol" w:hAnsi="Symbol" w:hint="default"/>
+        <w:sz w:val="20"/>
+      </w:rPr>
+    </w:lvl>
+    <w:lvl w:ilvl="2" w:tentative="1">
+      <w:start w:val="1"/>
+      <w:numFmt w:val="bullet"/>
+      <w:lvlText w:val=""/>
+      <w:lvlJc w:val="left"/>
+      <w:pPr>
+        <w:tabs>
+          <w:tab w:val="num" w:pos="2160"/>
+        </w:tabs>
+        <w:ind w:left="2160" w:hanging="360"/>
+      </w:pPr>
+      <w:rPr>
+        <w:rFonts w:ascii="Symbol" w:hAnsi="Symbol" w:hint="default"/>
+        <w:sz w:val="20"/>
+      </w:rPr>
+    </w:lvl>
+    <w:lvl w:ilvl="3" w:tentative="1">
+      <w:start w:val="1"/>
+      <w:numFmt w:val="bullet"/>
+      <w:lvlText w:val=""/>
+      <w:lvlJc w:val="left"/>
+      <w:pPr>
+        <w:tabs>
+          <w:tab w:val="num" w:pos="2880"/>
+        </w:tabs>
+        <w:ind w:left="2880" w:hanging="360"/>
+      </w:pPr>
+      <w:rPr>
+        <w:rFonts w:ascii="Symbol" w:hAnsi="Symbol" w:hint="default"/>
+        <w:sz w:val="20"/>
+      </w:rPr>
+    </w:lvl>
+    <w:lvl w:ilvl="4" w:tentative="1">
+      <w:start w:val="1"/>
+      <w:numFmt w:val="bullet"/>
+      <w:lvlText w:val=""/>
+      <w:lvlJc w:val="left"/>
+      <w:pPr>
+        <w:tabs>
+          <w:tab w:val="num" w:pos="3600"/>
+        </w:tabs>
+        <w:ind w:left="3600" w:hanging="360"/>
+      </w:pPr>
+      <w:rPr>
+        <w:rFonts w:ascii="Symbol" w:hAnsi="Symbol" w:hint="default"/>
+        <w:sz w:val="20"/>
+      </w:rPr>
+    </w:lvl>
+    <w:lvl w:ilvl="5" w:tentative="1">
+      <w:start w:val="1"/>
+      <w:numFmt w:val="bullet"/>
+      <w:lvlText w:val=""/>
+      <w:lvlJc w:val="left"/>
+      <w:pPr>
+        <w:tabs>
+          <w:tab w:val="num" w:pos="4320"/>
+        </w:tabs>
+        <w:ind w:left="4320" w:hanging="360"/>
+      </w:pPr>
+      <w:rPr>
+        <w:rFonts w:ascii="Symbol" w:hAnsi="Symbol" w:hint="default"/>
+        <w:sz w:val="20"/>
+      </w:rPr>
+    </w:lvl>
+    <w:lvl w:ilvl="6" w:tentative="1">
+      <w:start w:val="1"/>
+      <w:numFmt w:val="bullet"/>
+      <w:lvlText w:val=""/>
+      <w:lvlJc w:val="left"/>
+      <w:pPr>
+        <w:tabs>
+          <w:tab w:val="num" w:pos="5040"/>
+        </w:tabs>
+        <w:ind w:left="5040" w:hanging="360"/>
+      </w:pPr>
+      <w:rPr>
+        <w:rFonts w:ascii="Symbol" w:hAnsi="Symbol" w:hint="default"/>
+        <w:sz w:val="20"/>
+      </w:rPr>
+    </w:lvl>
+    <w:lvl w:ilvl="7" w:tentative="1">
+      <w:start w:val="1"/>
+      <w:numFmt w:val="bullet"/>
+      <w:lvlText w:val=""/>
+      <w:lvlJc w:val="left"/>
+      <w:pPr>
+        <w:tabs>
+          <w:tab w:val="num" w:pos="5760"/>
+        </w:tabs>
+        <w:ind w:left="5760" w:hanging="360"/>
+      </w:pPr>
+      <w:rPr>
+        <w:rFonts w:ascii="Symbol" w:hAnsi="Symbol" w:hint="default"/>
+        <w:sz w:val="20"/>
+      </w:rPr>
+    </w:lvl>
+    <w:lvl w:ilvl="8" w:tentative="1">
+      <w:start w:val="1"/>
+      <w:numFmt w:val="bullet"/>
+      <w:lvlText w:val=""/>
+      <w:lvlJc w:val="left"/>
+      <w:pPr>
+        <w:tabs>
+          <w:tab w:val="num" w:pos="6480"/>
+        </w:tabs>
+        <w:ind w:left="6480" w:hanging="360"/>
+      </w:pPr>
+      <w:rPr>
+        <w:rFonts w:ascii="Symbol" w:hAnsi="Symbol" w:hint="default"/>
+        <w:sz w:val="20"/>
+      </w:rPr>
+    </w:lvl>
+  </w:abstractNum>
+  <w:abstractNum w:abstractNumId="7" w15:restartNumberingAfterBreak="0">
     <w:nsid w:val="0B1D7F03"/>
     <w:multiLevelType w:val="multilevel"/>
     <w:tmpl w:val="DDD0FE1A"/>
@@ -1158,7 +1751,156 @@
       </w:rPr>
     </w:lvl>
   </w:abstractNum>
-  <w:abstractNum w:abstractNumId="7" w15:restartNumberingAfterBreak="0">
+  <w:abstractNum w:abstractNumId="8" w15:restartNumberingAfterBreak="0">
+    <w:nsid w:val="184249AF"/>
+    <w:multiLevelType w:val="multilevel"/>
+    <w:tmpl w:val="F5B26B20"/>
+    <w:lvl w:ilvl="0">
+      <w:start w:val="1"/>
+      <w:numFmt w:val="bullet"/>
+      <w:lvlText w:val=""/>
+      <w:lvlJc w:val="left"/>
+      <w:pPr>
+        <w:tabs>
+          <w:tab w:val="num" w:pos="720"/>
+        </w:tabs>
+        <w:ind w:left="720" w:hanging="360"/>
+      </w:pPr>
+      <w:rPr>
+        <w:rFonts w:ascii="Symbol" w:hAnsi="Symbol" w:hint="default"/>
+        <w:sz w:val="20"/>
+      </w:rPr>
+    </w:lvl>
+    <w:lvl w:ilvl="1" w:tentative="1">
+      <w:start w:val="1"/>
+      <w:numFmt w:val="bullet"/>
+      <w:lvlText w:val=""/>
+      <w:lvlJc w:val="left"/>
+      <w:pPr>
+        <w:tabs>
+          <w:tab w:val="num" w:pos="1440"/>
+        </w:tabs>
+        <w:ind w:left="1440" w:hanging="360"/>
+      </w:pPr>
+      <w:rPr>
+        <w:rFonts w:ascii="Symbol" w:hAnsi="Symbol" w:hint="default"/>
+        <w:sz w:val="20"/>
+      </w:rPr>
+    </w:lvl>
+    <w:lvl w:ilvl="2" w:tentative="1">
+      <w:start w:val="1"/>
+      <w:numFmt w:val="bullet"/>
+      <w:lvlText w:val=""/>
+      <w:lvlJc w:val="left"/>
+      <w:pPr>
+        <w:tabs>
+          <w:tab w:val="num" w:pos="2160"/>
+        </w:tabs>
+        <w:ind w:left="2160" w:hanging="360"/>
+      </w:pPr>
+      <w:rPr>
+        <w:rFonts w:ascii="Symbol" w:hAnsi="Symbol" w:hint="default"/>
+        <w:sz w:val="20"/>
+      </w:rPr>
+    </w:lvl>
+    <w:lvl w:ilvl="3" w:tentative="1">
+      <w:start w:val="1"/>
+      <w:numFmt w:val="bullet"/>
+      <w:lvlText w:val=""/>
+      <w:lvlJc w:val="left"/>
+      <w:pPr>
+        <w:tabs>
+          <w:tab w:val="num" w:pos="2880"/>
+        </w:tabs>
+        <w:ind w:left="2880" w:hanging="360"/>
+      </w:pPr>
+      <w:rPr>
+        <w:rFonts w:ascii="Symbol" w:hAnsi="Symbol" w:hint="default"/>
+        <w:sz w:val="20"/>
+      </w:rPr>
+    </w:lvl>
+    <w:lvl w:ilvl="4" w:tentative="1">
+      <w:start w:val="1"/>
+      <w:numFmt w:val="bullet"/>
+      <w:lvlText w:val=""/>
+      <w:lvlJc w:val="left"/>
+      <w:pPr>
+        <w:tabs>
+          <w:tab w:val="num" w:pos="3600"/>
+        </w:tabs>
+        <w:ind w:left="3600" w:hanging="360"/>
+      </w:pPr>
+      <w:rPr>
+        <w:rFonts w:ascii="Symbol" w:hAnsi="Symbol" w:hint="default"/>
+        <w:sz w:val="20"/>
+      </w:rPr>
+    </w:lvl>
+    <w:lvl w:ilvl="5" w:tentative="1">
+      <w:start w:val="1"/>
+      <w:numFmt w:val="bullet"/>
+      <w:lvlText w:val=""/>
+      <w:lvlJc w:val="left"/>
+      <w:pPr>
+        <w:tabs>
+          <w:tab w:val="num" w:pos="4320"/>
+        </w:tabs>
+        <w:ind w:left="4320" w:hanging="360"/>
+      </w:pPr>
+      <w:rPr>
+        <w:rFonts w:ascii="Symbol" w:hAnsi="Symbol" w:hint="default"/>
+        <w:sz w:val="20"/>
+      </w:rPr>
+    </w:lvl>
+    <w:lvl w:ilvl="6" w:tentative="1">
+      <w:start w:val="1"/>
+      <w:numFmt w:val="bullet"/>
+      <w:lvlText w:val=""/>
+      <w:lvlJc w:val="left"/>
+      <w:pPr>
+        <w:tabs>
+          <w:tab w:val="num" w:pos="5040"/>
+        </w:tabs>
+        <w:ind w:left="5040" w:hanging="360"/>
+      </w:pPr>
+      <w:rPr>
+        <w:rFonts w:ascii="Symbol" w:hAnsi="Symbol" w:hint="default"/>
+        <w:sz w:val="20"/>
+      </w:rPr>
+    </w:lvl>
+    <w:lvl w:ilvl="7" w:tentative="1">
+      <w:start w:val="1"/>
+      <w:numFmt w:val="bullet"/>
+      <w:lvlText w:val=""/>
+      <w:lvlJc w:val="left"/>
+      <w:pPr>
+        <w:tabs>
+          <w:tab w:val="num" w:pos="5760"/>
+        </w:tabs>
+        <w:ind w:left="5760" w:hanging="360"/>
+      </w:pPr>
+      <w:rPr>
+        <w:rFonts w:ascii="Symbol" w:hAnsi="Symbol" w:hint="default"/>
+        <w:sz w:val="20"/>
+      </w:rPr>
+    </w:lvl>
+    <w:lvl w:ilvl="8" w:tentative="1">
+      <w:start w:val="1"/>
+      <w:numFmt w:val="bullet"/>
+      <w:lvlText w:val=""/>
+      <w:lvlJc w:val="left"/>
+      <w:pPr>
+        <w:tabs>
+          <w:tab w:val="num" w:pos="6480"/>
+        </w:tabs>
+        <w:ind w:left="6480" w:hanging="360"/>
+      </w:pPr>
+      <w:rPr>
+        <w:rFonts w:ascii="Symbol" w:hAnsi="Symbol" w:hint="default"/>
+        <w:sz w:val="20"/>
+      </w:rPr>
+    </w:lvl>
+  </w:abstractNum>
+  <w:abstractNum w:abstractNumId="9" w15:restartNumberingAfterBreak="0">
     <w:nsid w:val="198527E3"/>
     <w:multiLevelType w:val="multilevel"/>
     <w:tmpl w:val="0D561ACA"/>
@@ -1287,13 +2029,13 @@
       </w:rPr>
     </w:lvl>
   </w:abstractNum>
-  <w:abstractNum w:abstractNumId="8" w15:restartNumberingAfterBreak="0">
+  <w:abstractNum w:abstractNumId="10" w15:restartNumberingAfterBreak="0">
     <w:nsid w:val="1A933704"/>
     <w:multiLevelType w:val="multilevel"/>
     <w:tmpl w:val="8460F8B0"/>
     <w:numStyleLink w:val="GTTableBullets"/>
   </w:abstractNum>
-  <w:abstractNum w:abstractNumId="9" w15:restartNumberingAfterBreak="0">
+  <w:abstractNum w:abstractNumId="11" w15:restartNumberingAfterBreak="0">
     <w:nsid w:val="1C757904"/>
     <w:multiLevelType w:val="multilevel"/>
     <w:tmpl w:val="AEF68414"/>
@@ -1419,14 +2161,14 @@
       </w:rPr>
     </w:lvl>
   </w:abstractNum>
-  <w:abstractNum w:abstractNumId="10" w15:restartNumberingAfterBreak="0">
-    <w:nsid w:val="257E1DF0"/>
+  <w:abstractNum w:abstractNumId="12" w15:restartNumberingAfterBreak="0">
+    <w:nsid w:val="30560201"/>
     <w:multiLevelType w:val="multilevel"/>
-    <w:tmpl w:val="8C08ACDE"/>
+    <w:tmpl w:val="03344E9E"/>
     <w:lvl w:ilvl="0">
       <w:start w:val="1"/>
       <w:numFmt w:val="bullet"/>
-      <w:lvlText w:val=""/>
+      <w:lvlText w:val=""/>
       <w:lvlJc w:val="left"/>
       <w:pPr>
         <w:tabs>
@@ -1435,14 +2177,14 @@
         <w:ind w:left="720" w:hanging="360"/>
       </w:pPr>
       <w:rPr>
-        <w:rFonts w:ascii="Wingdings" w:hAnsi="Wingdings" w:hint="default"/>
+        <w:rFonts w:ascii="Symbol" w:hAnsi="Symbol" w:hint="default"/>
         <w:sz w:val="20"/>
       </w:rPr>
     </w:lvl>
     <w:lvl w:ilvl="1" w:tentative="1">
       <w:start w:val="1"/>
       <w:numFmt w:val="bullet"/>
-      <w:lvlText w:val=""/>
+      <w:lvlText w:val=""/>
       <w:lvlJc w:val="left"/>
       <w:pPr>
         <w:tabs>
@@ -1451,14 +2193,14 @@
         <w:ind w:left="1440" w:hanging="360"/>
       </w:pPr>
       <w:rPr>
-        <w:rFonts w:ascii="Wingdings" w:hAnsi="Wingdings" w:hint="default"/>
+        <w:rFonts w:ascii="Symbol" w:hAnsi="Symbol" w:hint="default"/>
         <w:sz w:val="20"/>
       </w:rPr>
     </w:lvl>
     <w:lvl w:ilvl="2" w:tentative="1">
       <w:start w:val="1"/>
       <w:numFmt w:val="bullet"/>
-      <w:lvlText w:val=""/>
+      <w:lvlText w:val=""/>
       <w:lvlJc w:val="left"/>
       <w:pPr>
         <w:tabs>
@@ -1467,14 +2209,14 @@
         <w:ind w:left="2160" w:hanging="360"/>
       </w:pPr>
       <w:rPr>
-        <w:rFonts w:ascii="Wingdings" w:hAnsi="Wingdings" w:hint="default"/>
+        <w:rFonts w:ascii="Symbol" w:hAnsi="Symbol" w:hint="default"/>
         <w:sz w:val="20"/>
       </w:rPr>
     </w:lvl>
     <w:lvl w:ilvl="3" w:tentative="1">
       <w:start w:val="1"/>
       <w:numFmt w:val="bullet"/>
-      <w:lvlText w:val=""/>
+      <w:lvlText w:val=""/>
       <w:lvlJc w:val="left"/>
       <w:pPr>
         <w:tabs>
@@ -1483,14 +2225,14 @@
         <w:ind w:left="2880" w:hanging="360"/>
       </w:pPr>
       <w:rPr>
-        <w:rFonts w:ascii="Wingdings" w:hAnsi="Wingdings" w:hint="default"/>
+        <w:rFonts w:ascii="Symbol" w:hAnsi="Symbol" w:hint="default"/>
         <w:sz w:val="20"/>
       </w:rPr>
     </w:lvl>
     <w:lvl w:ilvl="4" w:tentative="1">
       <w:start w:val="1"/>
       <w:numFmt w:val="bullet"/>
-      <w:lvlText w:val=""/>
+      <w:lvlText w:val=""/>
       <w:lvlJc w:val="left"/>
       <w:pPr>
         <w:tabs>
@@ -1499,14 +2241,14 @@
         <w:ind w:left="3600" w:hanging="360"/>
       </w:pPr>
       <w:rPr>
-        <w:rFonts w:ascii="Wingdings" w:hAnsi="Wingdings" w:hint="default"/>
+        <w:rFonts w:ascii="Symbol" w:hAnsi="Symbol" w:hint="default"/>
         <w:sz w:val="20"/>
       </w:rPr>
     </w:lvl>
     <w:lvl w:ilvl="5" w:tentative="1">
       <w:start w:val="1"/>
       <w:numFmt w:val="bullet"/>
-      <w:lvlText w:val=""/>
+      <w:lvlText w:val=""/>
       <w:lvlJc w:val="left"/>
       <w:pPr>
         <w:tabs>
@@ -1515,14 +2257,14 @@
         <w:ind w:left="4320" w:hanging="360"/>
       </w:pPr>
       <w:rPr>
-        <w:rFonts w:ascii="Wingdings" w:hAnsi="Wingdings" w:hint="default"/>
+        <w:rFonts w:ascii="Symbol" w:hAnsi="Symbol" w:hint="default"/>
         <w:sz w:val="20"/>
       </w:rPr>
     </w:lvl>
     <w:lvl w:ilvl="6" w:tentative="1">
       <w:start w:val="1"/>
       <w:numFmt w:val="bullet"/>
-      <w:lvlText w:val=""/>
+      <w:lvlText w:val=""/>
       <w:lvlJc w:val="left"/>
       <w:pPr>
         <w:tabs>
@@ -1531,14 +2273,14 @@
         <w:ind w:left="5040" w:hanging="360"/>
       </w:pPr>
       <w:rPr>
-        <w:rFonts w:ascii="Wingdings" w:hAnsi="Wingdings" w:hint="default"/>
+        <w:rFonts w:ascii="Symbol" w:hAnsi="Symbol" w:hint="default"/>
         <w:sz w:val="20"/>
       </w:rPr>
     </w:lvl>
     <w:lvl w:ilvl="7" w:tentative="1">
       <w:start w:val="1"/>
       <w:numFmt w:val="bullet"/>
-      <w:lvlText w:val=""/>
+      <w:lvlText w:val=""/>
       <w:lvlJc w:val="left"/>
       <w:pPr>
         <w:tabs>
@@ -1547,14 +2289,14 @@
         <w:ind w:left="5760" w:hanging="360"/>
       </w:pPr>
       <w:rPr>
-        <w:rFonts w:ascii="Wingdings" w:hAnsi="Wingdings" w:hint="default"/>
+        <w:rFonts w:ascii="Symbol" w:hAnsi="Symbol" w:hint="default"/>
         <w:sz w:val="20"/>
       </w:rPr>
     </w:lvl>
     <w:lvl w:ilvl="8" w:tentative="1">
       <w:start w:val="1"/>
       <w:numFmt w:val="bullet"/>
-      <w:lvlText w:val=""/>
+      <w:lvlText w:val=""/>
       <w:lvlJc w:val="left"/>
       <w:pPr>
         <w:tabs>
@@ -1563,161 +2305,12 @@
         <w:ind w:left="6480" w:hanging="360"/>
       </w:pPr>
       <w:rPr>
-        <w:rFonts w:ascii="Wingdings" w:hAnsi="Wingdings" w:hint="default"/>
+        <w:rFonts w:ascii="Symbol" w:hAnsi="Symbol" w:hint="default"/>
         <w:sz w:val="20"/>
       </w:rPr>
     </w:lvl>
   </w:abstractNum>
-  <w:abstractNum w:abstractNumId="11" w15:restartNumberingAfterBreak="0">
-    <w:nsid w:val="3065598F"/>
-    <w:multiLevelType w:val="multilevel"/>
-    <w:tmpl w:val="34C2688E"/>
-    <w:lvl w:ilvl="0">
-      <w:start w:val="1"/>
-      <w:numFmt w:val="bullet"/>
-      <w:lvlText w:val=""/>
-      <w:lvlJc w:val="left"/>
-      <w:pPr>
-        <w:tabs>
-          <w:tab w:val="num" w:pos="720"/>
-        </w:tabs>
-        <w:ind w:left="720" w:hanging="360"/>
-      </w:pPr>
-      <w:rPr>
-        <w:rFonts w:ascii="Wingdings" w:hAnsi="Wingdings" w:hint="default"/>
-        <w:sz w:val="20"/>
-      </w:rPr>
-    </w:lvl>
-    <w:lvl w:ilvl="1" w:tentative="1">
-      <w:start w:val="1"/>
-      <w:numFmt w:val="bullet"/>
-      <w:lvlText w:val=""/>
-      <w:lvlJc w:val="left"/>
-      <w:pPr>
-        <w:tabs>
-          <w:tab w:val="num" w:pos="1440"/>
-        </w:tabs>
-        <w:ind w:left="1440" w:hanging="360"/>
-      </w:pPr>
-      <w:rPr>
-        <w:rFonts w:ascii="Wingdings" w:hAnsi="Wingdings" w:hint="default"/>
-        <w:sz w:val="20"/>
-      </w:rPr>
-    </w:lvl>
-    <w:lvl w:ilvl="2" w:tentative="1">
-      <w:start w:val="1"/>
-      <w:numFmt w:val="bullet"/>
-      <w:lvlText w:val=""/>
-      <w:lvlJc w:val="left"/>
-      <w:pPr>
-        <w:tabs>
-          <w:tab w:val="num" w:pos="2160"/>
-        </w:tabs>
-        <w:ind w:left="2160" w:hanging="360"/>
-      </w:pPr>
-      <w:rPr>
-        <w:rFonts w:ascii="Wingdings" w:hAnsi="Wingdings" w:hint="default"/>
-        <w:sz w:val="20"/>
-      </w:rPr>
-    </w:lvl>
-    <w:lvl w:ilvl="3" w:tentative="1">
-      <w:start w:val="1"/>
-      <w:numFmt w:val="bullet"/>
-      <w:lvlText w:val=""/>
-      <w:lvlJc w:val="left"/>
-      <w:pPr>
-        <w:tabs>
-          <w:tab w:val="num" w:pos="2880"/>
-        </w:tabs>
-        <w:ind w:left="2880" w:hanging="360"/>
-      </w:pPr>
-      <w:rPr>
-        <w:rFonts w:ascii="Wingdings" w:hAnsi="Wingdings" w:hint="default"/>
-        <w:sz w:val="20"/>
-      </w:rPr>
-    </w:lvl>
-    <w:lvl w:ilvl="4" w:tentative="1">
-      <w:start w:val="1"/>
-      <w:numFmt w:val="bullet"/>
-      <w:lvlText w:val=""/>
-      <w:lvlJc w:val="left"/>
-      <w:pPr>
-        <w:tabs>
-          <w:tab w:val="num" w:pos="3600"/>
-        </w:tabs>
-        <w:ind w:left="3600" w:hanging="360"/>
-      </w:pPr>
-      <w:rPr>
-        <w:rFonts w:ascii="Wingdings" w:hAnsi="Wingdings" w:hint="default"/>
-        <w:sz w:val="20"/>
-      </w:rPr>
-    </w:lvl>
-    <w:lvl w:ilvl="5" w:tentative="1">
-      <w:start w:val="1"/>
-      <w:numFmt w:val="bullet"/>
-      <w:lvlText w:val=""/>
-      <w:lvlJc w:val="left"/>
-      <w:pPr>
-        <w:tabs>
-          <w:tab w:val="num" w:pos="4320"/>
-        </w:tabs>
-        <w:ind w:left="4320" w:hanging="360"/>
-      </w:pPr>
-      <w:rPr>
-        <w:rFonts w:ascii="Wingdings" w:hAnsi="Wingdings" w:hint="default"/>
-        <w:sz w:val="20"/>
-      </w:rPr>
-    </w:lvl>
-    <w:lvl w:ilvl="6" w:tentative="1">
-      <w:start w:val="1"/>
-      <w:numFmt w:val="bullet"/>
-      <w:lvlText w:val=""/>
-      <w:lvlJc w:val="left"/>
-      <w:pPr>
-        <w:tabs>
-          <w:tab w:val="num" w:pos="5040"/>
-        </w:tabs>
-        <w:ind w:left="5040" w:hanging="360"/>
-      </w:pPr>
-      <w:rPr>
-        <w:rFonts w:ascii="Wingdings" w:hAnsi="Wingdings" w:hint="default"/>
-        <w:sz w:val="20"/>
-      </w:rPr>
-    </w:lvl>
-    <w:lvl w:ilvl="7" w:tentative="1">
-      <w:start w:val="1"/>
-      <w:numFmt w:val="bullet"/>
-      <w:lvlText w:val=""/>
-      <w:lvlJc w:val="left"/>
-      <w:pPr>
-        <w:tabs>
-          <w:tab w:val="num" w:pos="5760"/>
-        </w:tabs>
-        <w:ind w:left="5760" w:hanging="360"/>
-      </w:pPr>
-      <w:rPr>
-        <w:rFonts w:ascii="Wingdings" w:hAnsi="Wingdings" w:hint="default"/>
-        <w:sz w:val="20"/>
-      </w:rPr>
-    </w:lvl>
-    <w:lvl w:ilvl="8" w:tentative="1">
-      <w:start w:val="1"/>
-      <w:numFmt w:val="bullet"/>
-      <w:lvlText w:val=""/>
-      <w:lvlJc w:val="left"/>
-      <w:pPr>
-        <w:tabs>
-          <w:tab w:val="num" w:pos="6480"/>
-        </w:tabs>
-        <w:ind w:left="6480" w:hanging="360"/>
-      </w:pPr>
-      <w:rPr>
-        <w:rFonts w:ascii="Wingdings" w:hAnsi="Wingdings" w:hint="default"/>
-        <w:sz w:val="20"/>
-      </w:rPr>
-    </w:lvl>
-  </w:abstractNum>
-  <w:abstractNum w:abstractNumId="12" w15:restartNumberingAfterBreak="0">
+  <w:abstractNum w:abstractNumId="13" w15:restartNumberingAfterBreak="0">
     <w:nsid w:val="343D545A"/>
     <w:multiLevelType w:val="multilevel"/>
     <w:tmpl w:val="F81E236C"/>
@@ -1836,19 +2429,615 @@
       </w:pPr>
     </w:lvl>
   </w:abstractNum>
-  <w:abstractNum w:abstractNumId="13" w15:restartNumberingAfterBreak="0">
+  <w:abstractNum w:abstractNumId="14" w15:restartNumberingAfterBreak="0">
+    <w:nsid w:val="37044E15"/>
+    <w:multiLevelType w:val="multilevel"/>
+    <w:tmpl w:val="8B84D588"/>
+    <w:lvl w:ilvl="0">
+      <w:start w:val="1"/>
+      <w:numFmt w:val="bullet"/>
+      <w:lvlText w:val=""/>
+      <w:lvlJc w:val="left"/>
+      <w:pPr>
+        <w:tabs>
+          <w:tab w:val="num" w:pos="720"/>
+        </w:tabs>
+        <w:ind w:left="720" w:hanging="360"/>
+      </w:pPr>
+      <w:rPr>
+        <w:rFonts w:ascii="Symbol" w:hAnsi="Symbol" w:hint="default"/>
+        <w:sz w:val="20"/>
+      </w:rPr>
+    </w:lvl>
+    <w:lvl w:ilvl="1" w:tentative="1">
+      <w:start w:val="1"/>
+      <w:numFmt w:val="bullet"/>
+      <w:lvlText w:val=""/>
+      <w:lvlJc w:val="left"/>
+      <w:pPr>
+        <w:tabs>
+          <w:tab w:val="num" w:pos="1440"/>
+        </w:tabs>
+        <w:ind w:left="1440" w:hanging="360"/>
+      </w:pPr>
+      <w:rPr>
+        <w:rFonts w:ascii="Symbol" w:hAnsi="Symbol" w:hint="default"/>
+        <w:sz w:val="20"/>
+      </w:rPr>
+    </w:lvl>
+    <w:lvl w:ilvl="2" w:tentative="1">
+      <w:start w:val="1"/>
+      <w:numFmt w:val="bullet"/>
+      <w:lvlText w:val=""/>
+      <w:lvlJc w:val="left"/>
+      <w:pPr>
+        <w:tabs>
+          <w:tab w:val="num" w:pos="2160"/>
+        </w:tabs>
+        <w:ind w:left="2160" w:hanging="360"/>
+      </w:pPr>
+      <w:rPr>
+        <w:rFonts w:ascii="Symbol" w:hAnsi="Symbol" w:hint="default"/>
+        <w:sz w:val="20"/>
+      </w:rPr>
+    </w:lvl>
+    <w:lvl w:ilvl="3" w:tentative="1">
+      <w:start w:val="1"/>
+      <w:numFmt w:val="bullet"/>
+      <w:lvlText w:val=""/>
+      <w:lvlJc w:val="left"/>
+      <w:pPr>
+        <w:tabs>
+          <w:tab w:val="num" w:pos="2880"/>
+        </w:tabs>
+        <w:ind w:left="2880" w:hanging="360"/>
+      </w:pPr>
+      <w:rPr>
+        <w:rFonts w:ascii="Symbol" w:hAnsi="Symbol" w:hint="default"/>
+        <w:sz w:val="20"/>
+      </w:rPr>
+    </w:lvl>
+    <w:lvl w:ilvl="4" w:tentative="1">
+      <w:start w:val="1"/>
+      <w:numFmt w:val="bullet"/>
+      <w:lvlText w:val=""/>
+      <w:lvlJc w:val="left"/>
+      <w:pPr>
+        <w:tabs>
+          <w:tab w:val="num" w:pos="3600"/>
+        </w:tabs>
+        <w:ind w:left="3600" w:hanging="360"/>
+      </w:pPr>
+      <w:rPr>
+        <w:rFonts w:ascii="Symbol" w:hAnsi="Symbol" w:hint="default"/>
+        <w:sz w:val="20"/>
+      </w:rPr>
+    </w:lvl>
+    <w:lvl w:ilvl="5" w:tentative="1">
+      <w:start w:val="1"/>
+      <w:numFmt w:val="bullet"/>
+      <w:lvlText w:val=""/>
+      <w:lvlJc w:val="left"/>
+      <w:pPr>
+        <w:tabs>
+          <w:tab w:val="num" w:pos="4320"/>
+        </w:tabs>
+        <w:ind w:left="4320" w:hanging="360"/>
+      </w:pPr>
+      <w:rPr>
+        <w:rFonts w:ascii="Symbol" w:hAnsi="Symbol" w:hint="default"/>
+        <w:sz w:val="20"/>
+      </w:rPr>
+    </w:lvl>
+    <w:lvl w:ilvl="6" w:tentative="1">
+      <w:start w:val="1"/>
+      <w:numFmt w:val="bullet"/>
+      <w:lvlText w:val=""/>
+      <w:lvlJc w:val="left"/>
+      <w:pPr>
+        <w:tabs>
+          <w:tab w:val="num" w:pos="5040"/>
+        </w:tabs>
+        <w:ind w:left="5040" w:hanging="360"/>
+      </w:pPr>
+      <w:rPr>
+        <w:rFonts w:ascii="Symbol" w:hAnsi="Symbol" w:hint="default"/>
+        <w:sz w:val="20"/>
+      </w:rPr>
+    </w:lvl>
+    <w:lvl w:ilvl="7" w:tentative="1">
+      <w:start w:val="1"/>
+      <w:numFmt w:val="bullet"/>
+      <w:lvlText w:val=""/>
+      <w:lvlJc w:val="left"/>
+      <w:pPr>
+        <w:tabs>
+          <w:tab w:val="num" w:pos="5760"/>
+        </w:tabs>
+        <w:ind w:left="5760" w:hanging="360"/>
+      </w:pPr>
+      <w:rPr>
+        <w:rFonts w:ascii="Symbol" w:hAnsi="Symbol" w:hint="default"/>
+        <w:sz w:val="20"/>
+      </w:rPr>
+    </w:lvl>
+    <w:lvl w:ilvl="8" w:tentative="1">
+      <w:start w:val="1"/>
+      <w:numFmt w:val="bullet"/>
+      <w:lvlText w:val=""/>
+      <w:lvlJc w:val="left"/>
+      <w:pPr>
+        <w:tabs>
+          <w:tab w:val="num" w:pos="6480"/>
+        </w:tabs>
+        <w:ind w:left="6480" w:hanging="360"/>
+      </w:pPr>
+      <w:rPr>
+        <w:rFonts w:ascii="Symbol" w:hAnsi="Symbol" w:hint="default"/>
+        <w:sz w:val="20"/>
+      </w:rPr>
+    </w:lvl>
+  </w:abstractNum>
+  <w:abstractNum w:abstractNumId="15" w15:restartNumberingAfterBreak="0">
+    <w:nsid w:val="37446751"/>
+    <w:multiLevelType w:val="multilevel"/>
+    <w:tmpl w:val="ABA8B966"/>
+    <w:lvl w:ilvl="0">
+      <w:start w:val="1"/>
+      <w:numFmt w:val="bullet"/>
+      <w:lvlText w:val=""/>
+      <w:lvlJc w:val="left"/>
+      <w:pPr>
+        <w:tabs>
+          <w:tab w:val="num" w:pos="720"/>
+        </w:tabs>
+        <w:ind w:left="720" w:hanging="360"/>
+      </w:pPr>
+      <w:rPr>
+        <w:rFonts w:ascii="Symbol" w:hAnsi="Symbol" w:hint="default"/>
+        <w:sz w:val="20"/>
+      </w:rPr>
+    </w:lvl>
+    <w:lvl w:ilvl="1" w:tentative="1">
+      <w:start w:val="1"/>
+      <w:numFmt w:val="bullet"/>
+      <w:lvlText w:val=""/>
+      <w:lvlJc w:val="left"/>
+      <w:pPr>
+        <w:tabs>
+          <w:tab w:val="num" w:pos="1440"/>
+        </w:tabs>
+        <w:ind w:left="1440" w:hanging="360"/>
+      </w:pPr>
+      <w:rPr>
+        <w:rFonts w:ascii="Symbol" w:hAnsi="Symbol" w:hint="default"/>
+        <w:sz w:val="20"/>
+      </w:rPr>
+    </w:lvl>
+    <w:lvl w:ilvl="2" w:tentative="1">
+      <w:start w:val="1"/>
+      <w:numFmt w:val="bullet"/>
+      <w:lvlText w:val=""/>
+      <w:lvlJc w:val="left"/>
+      <w:pPr>
+        <w:tabs>
+          <w:tab w:val="num" w:pos="2160"/>
+        </w:tabs>
+        <w:ind w:left="2160" w:hanging="360"/>
+      </w:pPr>
+      <w:rPr>
+        <w:rFonts w:ascii="Symbol" w:hAnsi="Symbol" w:hint="default"/>
+        <w:sz w:val="20"/>
+      </w:rPr>
+    </w:lvl>
+    <w:lvl w:ilvl="3" w:tentative="1">
+      <w:start w:val="1"/>
+      <w:numFmt w:val="bullet"/>
+      <w:lvlText w:val=""/>
+      <w:lvlJc w:val="left"/>
+      <w:pPr>
+        <w:tabs>
+          <w:tab w:val="num" w:pos="2880"/>
+        </w:tabs>
+        <w:ind w:left="2880" w:hanging="360"/>
+      </w:pPr>
+      <w:rPr>
+        <w:rFonts w:ascii="Symbol" w:hAnsi="Symbol" w:hint="default"/>
+        <w:sz w:val="20"/>
+      </w:rPr>
+    </w:lvl>
+    <w:lvl w:ilvl="4" w:tentative="1">
+      <w:start w:val="1"/>
+      <w:numFmt w:val="bullet"/>
+      <w:lvlText w:val=""/>
+      <w:lvlJc w:val="left"/>
+      <w:pPr>
+        <w:tabs>
+          <w:tab w:val="num" w:pos="3600"/>
+        </w:tabs>
+        <w:ind w:left="3600" w:hanging="360"/>
+      </w:pPr>
+      <w:rPr>
+        <w:rFonts w:ascii="Symbol" w:hAnsi="Symbol" w:hint="default"/>
+        <w:sz w:val="20"/>
+      </w:rPr>
+    </w:lvl>
+    <w:lvl w:ilvl="5" w:tentative="1">
+      <w:start w:val="1"/>
+      <w:numFmt w:val="bullet"/>
+      <w:lvlText w:val=""/>
+      <w:lvlJc w:val="left"/>
+      <w:pPr>
+        <w:tabs>
+          <w:tab w:val="num" w:pos="4320"/>
+        </w:tabs>
+        <w:ind w:left="4320" w:hanging="360"/>
+      </w:pPr>
+      <w:rPr>
+        <w:rFonts w:ascii="Symbol" w:hAnsi="Symbol" w:hint="default"/>
+        <w:sz w:val="20"/>
+      </w:rPr>
+    </w:lvl>
+    <w:lvl w:ilvl="6" w:tentative="1">
+      <w:start w:val="1"/>
+      <w:numFmt w:val="bullet"/>
+      <w:lvlText w:val=""/>
+      <w:lvlJc w:val="left"/>
+      <w:pPr>
+        <w:tabs>
+          <w:tab w:val="num" w:pos="5040"/>
+        </w:tabs>
+        <w:ind w:left="5040" w:hanging="360"/>
+      </w:pPr>
+      <w:rPr>
+        <w:rFonts w:ascii="Symbol" w:hAnsi="Symbol" w:hint="default"/>
+        <w:sz w:val="20"/>
+      </w:rPr>
+    </w:lvl>
+    <w:lvl w:ilvl="7" w:tentative="1">
+      <w:start w:val="1"/>
+      <w:numFmt w:val="bullet"/>
+      <w:lvlText w:val=""/>
+      <w:lvlJc w:val="left"/>
+      <w:pPr>
+        <w:tabs>
+          <w:tab w:val="num" w:pos="5760"/>
+        </w:tabs>
+        <w:ind w:left="5760" w:hanging="360"/>
+      </w:pPr>
+      <w:rPr>
+        <w:rFonts w:ascii="Symbol" w:hAnsi="Symbol" w:hint="default"/>
+        <w:sz w:val="20"/>
+      </w:rPr>
+    </w:lvl>
+    <w:lvl w:ilvl="8" w:tentative="1">
+      <w:start w:val="1"/>
+      <w:numFmt w:val="bullet"/>
+      <w:lvlText w:val=""/>
+      <w:lvlJc w:val="left"/>
+      <w:pPr>
+        <w:tabs>
+          <w:tab w:val="num" w:pos="6480"/>
+        </w:tabs>
+        <w:ind w:left="6480" w:hanging="360"/>
+      </w:pPr>
+      <w:rPr>
+        <w:rFonts w:ascii="Symbol" w:hAnsi="Symbol" w:hint="default"/>
+        <w:sz w:val="20"/>
+      </w:rPr>
+    </w:lvl>
+  </w:abstractNum>
+  <w:abstractNum w:abstractNumId="16" w15:restartNumberingAfterBreak="0">
     <w:nsid w:val="3BA976CF"/>
     <w:multiLevelType w:val="multilevel"/>
     <w:tmpl w:val="98FC98AC"/>
     <w:numStyleLink w:val="GTListNumber"/>
   </w:abstractNum>
-  <w:abstractNum w:abstractNumId="14" w15:restartNumberingAfterBreak="0">
+  <w:abstractNum w:abstractNumId="17" w15:restartNumberingAfterBreak="0">
+    <w:nsid w:val="408D1ECE"/>
+    <w:multiLevelType w:val="multilevel"/>
+    <w:tmpl w:val="E370E02E"/>
+    <w:lvl w:ilvl="0">
+      <w:start w:val="1"/>
+      <w:numFmt w:val="bullet"/>
+      <w:lvlText w:val=""/>
+      <w:lvlJc w:val="left"/>
+      <w:pPr>
+        <w:tabs>
+          <w:tab w:val="num" w:pos="720"/>
+        </w:tabs>
+        <w:ind w:left="720" w:hanging="360"/>
+      </w:pPr>
+      <w:rPr>
+        <w:rFonts w:ascii="Symbol" w:hAnsi="Symbol" w:hint="default"/>
+        <w:sz w:val="20"/>
+      </w:rPr>
+    </w:lvl>
+    <w:lvl w:ilvl="1" w:tentative="1">
+      <w:start w:val="1"/>
+      <w:numFmt w:val="bullet"/>
+      <w:lvlText w:val=""/>
+      <w:lvlJc w:val="left"/>
+      <w:pPr>
+        <w:tabs>
+          <w:tab w:val="num" w:pos="1440"/>
+        </w:tabs>
+        <w:ind w:left="1440" w:hanging="360"/>
+      </w:pPr>
+      <w:rPr>
+        <w:rFonts w:ascii="Symbol" w:hAnsi="Symbol" w:hint="default"/>
+        <w:sz w:val="20"/>
+      </w:rPr>
+    </w:lvl>
+    <w:lvl w:ilvl="2" w:tentative="1">
+      <w:start w:val="1"/>
+      <w:numFmt w:val="bullet"/>
+      <w:lvlText w:val=""/>
+      <w:lvlJc w:val="left"/>
+      <w:pPr>
+        <w:tabs>
+          <w:tab w:val="num" w:pos="2160"/>
+        </w:tabs>
+        <w:ind w:left="2160" w:hanging="360"/>
+      </w:pPr>
+      <w:rPr>
+        <w:rFonts w:ascii="Symbol" w:hAnsi="Symbol" w:hint="default"/>
+        <w:sz w:val="20"/>
+      </w:rPr>
+    </w:lvl>
+    <w:lvl w:ilvl="3" w:tentative="1">
+      <w:start w:val="1"/>
+      <w:numFmt w:val="bullet"/>
+      <w:lvlText w:val=""/>
+      <w:lvlJc w:val="left"/>
+      <w:pPr>
+        <w:tabs>
+          <w:tab w:val="num" w:pos="2880"/>
+        </w:tabs>
+        <w:ind w:left="2880" w:hanging="360"/>
+      </w:pPr>
+      <w:rPr>
+        <w:rFonts w:ascii="Symbol" w:hAnsi="Symbol" w:hint="default"/>
+        <w:sz w:val="20"/>
+      </w:rPr>
+    </w:lvl>
+    <w:lvl w:ilvl="4" w:tentative="1">
+      <w:start w:val="1"/>
+      <w:numFmt w:val="bullet"/>
+      <w:lvlText w:val=""/>
+      <w:lvlJc w:val="left"/>
+      <w:pPr>
+        <w:tabs>
+          <w:tab w:val="num" w:pos="3600"/>
+        </w:tabs>
+        <w:ind w:left="3600" w:hanging="360"/>
+      </w:pPr>
+      <w:rPr>
+        <w:rFonts w:ascii="Symbol" w:hAnsi="Symbol" w:hint="default"/>
+        <w:sz w:val="20"/>
+      </w:rPr>
+    </w:lvl>
+    <w:lvl w:ilvl="5" w:tentative="1">
+      <w:start w:val="1"/>
+      <w:numFmt w:val="bullet"/>
+      <w:lvlText w:val=""/>
+      <w:lvlJc w:val="left"/>
+      <w:pPr>
+        <w:tabs>
+          <w:tab w:val="num" w:pos="4320"/>
+        </w:tabs>
+        <w:ind w:left="4320" w:hanging="360"/>
+      </w:pPr>
+      <w:rPr>
+        <w:rFonts w:ascii="Symbol" w:hAnsi="Symbol" w:hint="default"/>
+        <w:sz w:val="20"/>
+      </w:rPr>
+    </w:lvl>
+    <w:lvl w:ilvl="6" w:tentative="1">
+      <w:start w:val="1"/>
+      <w:numFmt w:val="bullet"/>
+      <w:lvlText w:val=""/>
+      <w:lvlJc w:val="left"/>
+      <w:pPr>
+        <w:tabs>
+          <w:tab w:val="num" w:pos="5040"/>
+        </w:tabs>
+        <w:ind w:left="5040" w:hanging="360"/>
+      </w:pPr>
+      <w:rPr>
+        <w:rFonts w:ascii="Symbol" w:hAnsi="Symbol" w:hint="default"/>
+        <w:sz w:val="20"/>
+      </w:rPr>
+    </w:lvl>
+    <w:lvl w:ilvl="7" w:tentative="1">
+      <w:start w:val="1"/>
+      <w:numFmt w:val="bullet"/>
+      <w:lvlText w:val=""/>
+      <w:lvlJc w:val="left"/>
+      <w:pPr>
+        <w:tabs>
+          <w:tab w:val="num" w:pos="5760"/>
+        </w:tabs>
+        <w:ind w:left="5760" w:hanging="360"/>
+      </w:pPr>
+      <w:rPr>
+        <w:rFonts w:ascii="Symbol" w:hAnsi="Symbol" w:hint="default"/>
+        <w:sz w:val="20"/>
+      </w:rPr>
+    </w:lvl>
+    <w:lvl w:ilvl="8" w:tentative="1">
+      <w:start w:val="1"/>
+      <w:numFmt w:val="bullet"/>
+      <w:lvlText w:val=""/>
+      <w:lvlJc w:val="left"/>
+      <w:pPr>
+        <w:tabs>
+          <w:tab w:val="num" w:pos="6480"/>
+        </w:tabs>
+        <w:ind w:left="6480" w:hanging="360"/>
+      </w:pPr>
+      <w:rPr>
+        <w:rFonts w:ascii="Symbol" w:hAnsi="Symbol" w:hint="default"/>
+        <w:sz w:val="20"/>
+      </w:rPr>
+    </w:lvl>
+  </w:abstractNum>
+  <w:abstractNum w:abstractNumId="18" w15:restartNumberingAfterBreak="0">
+    <w:nsid w:val="44B46BEE"/>
+    <w:multiLevelType w:val="multilevel"/>
+    <w:tmpl w:val="C074A5A0"/>
+    <w:lvl w:ilvl="0">
+      <w:start w:val="1"/>
+      <w:numFmt w:val="bullet"/>
+      <w:lvlText w:val=""/>
+      <w:lvlJc w:val="left"/>
+      <w:pPr>
+        <w:tabs>
+          <w:tab w:val="num" w:pos="720"/>
+        </w:tabs>
+        <w:ind w:left="720" w:hanging="360"/>
+      </w:pPr>
+      <w:rPr>
+        <w:rFonts w:ascii="Symbol" w:hAnsi="Symbol" w:hint="default"/>
+        <w:sz w:val="20"/>
+      </w:rPr>
+    </w:lvl>
+    <w:lvl w:ilvl="1" w:tentative="1">
+      <w:start w:val="1"/>
+      <w:numFmt w:val="bullet"/>
+      <w:lvlText w:val=""/>
+      <w:lvlJc w:val="left"/>
+      <w:pPr>
+        <w:tabs>
+          <w:tab w:val="num" w:pos="1440"/>
+        </w:tabs>
+        <w:ind w:left="1440" w:hanging="360"/>
+      </w:pPr>
+      <w:rPr>
+        <w:rFonts w:ascii="Symbol" w:hAnsi="Symbol" w:hint="default"/>
+        <w:sz w:val="20"/>
+      </w:rPr>
+    </w:lvl>
+    <w:lvl w:ilvl="2" w:tentative="1">
+      <w:start w:val="1"/>
+      <w:numFmt w:val="bullet"/>
+      <w:lvlText w:val=""/>
+      <w:lvlJc w:val="left"/>
+      <w:pPr>
+        <w:tabs>
+          <w:tab w:val="num" w:pos="2160"/>
+        </w:tabs>
+        <w:ind w:left="2160" w:hanging="360"/>
+      </w:pPr>
+      <w:rPr>
+        <w:rFonts w:ascii="Symbol" w:hAnsi="Symbol" w:hint="default"/>
+        <w:sz w:val="20"/>
+      </w:rPr>
+    </w:lvl>
+    <w:lvl w:ilvl="3" w:tentative="1">
+      <w:start w:val="1"/>
+      <w:numFmt w:val="bullet"/>
+      <w:lvlText w:val=""/>
+      <w:lvlJc w:val="left"/>
+      <w:pPr>
+        <w:tabs>
+          <w:tab w:val="num" w:pos="2880"/>
+        </w:tabs>
+        <w:ind w:left="2880" w:hanging="360"/>
+      </w:pPr>
+      <w:rPr>
+        <w:rFonts w:ascii="Symbol" w:hAnsi="Symbol" w:hint="default"/>
+        <w:sz w:val="20"/>
+      </w:rPr>
+    </w:lvl>
+    <w:lvl w:ilvl="4" w:tentative="1">
+      <w:start w:val="1"/>
+      <w:numFmt w:val="bullet"/>
+      <w:lvlText w:val=""/>
+      <w:lvlJc w:val="left"/>
+      <w:pPr>
+        <w:tabs>
+          <w:tab w:val="num" w:pos="3600"/>
+        </w:tabs>
+        <w:ind w:left="3600" w:hanging="360"/>
+      </w:pPr>
+      <w:rPr>
+        <w:rFonts w:ascii="Symbol" w:hAnsi="Symbol" w:hint="default"/>
+        <w:sz w:val="20"/>
+      </w:rPr>
+    </w:lvl>
+    <w:lvl w:ilvl="5" w:tentative="1">
+      <w:start w:val="1"/>
+      <w:numFmt w:val="bullet"/>
+      <w:lvlText w:val=""/>
+      <w:lvlJc w:val="left"/>
+      <w:pPr>
+        <w:tabs>
+          <w:tab w:val="num" w:pos="4320"/>
+        </w:tabs>
+        <w:ind w:left="4320" w:hanging="360"/>
+      </w:pPr>
+      <w:rPr>
+        <w:rFonts w:ascii="Symbol" w:hAnsi="Symbol" w:hint="default"/>
+        <w:sz w:val="20"/>
+      </w:rPr>
+    </w:lvl>
+    <w:lvl w:ilvl="6" w:tentative="1">
+      <w:start w:val="1"/>
+      <w:numFmt w:val="bullet"/>
+      <w:lvlText w:val=""/>
+      <w:lvlJc w:val="left"/>
+      <w:pPr>
+        <w:tabs>
+          <w:tab w:val="num" w:pos="5040"/>
+        </w:tabs>
+        <w:ind w:left="5040" w:hanging="360"/>
+      </w:pPr>
+      <w:rPr>
+        <w:rFonts w:ascii="Symbol" w:hAnsi="Symbol" w:hint="default"/>
+        <w:sz w:val="20"/>
+      </w:rPr>
+    </w:lvl>
+    <w:lvl w:ilvl="7" w:tentative="1">
+      <w:start w:val="1"/>
+      <w:numFmt w:val="bullet"/>
+      <w:lvlText w:val=""/>
+      <w:lvlJc w:val="left"/>
+      <w:pPr>
+        <w:tabs>
+          <w:tab w:val="num" w:pos="5760"/>
+        </w:tabs>
+        <w:ind w:left="5760" w:hanging="360"/>
+      </w:pPr>
+      <w:rPr>
+        <w:rFonts w:ascii="Symbol" w:hAnsi="Symbol" w:hint="default"/>
+        <w:sz w:val="20"/>
+      </w:rPr>
+    </w:lvl>
+    <w:lvl w:ilvl="8" w:tentative="1">
+      <w:start w:val="1"/>
+      <w:numFmt w:val="bullet"/>
+      <w:lvlText w:val=""/>
+      <w:lvlJc w:val="left"/>
+      <w:pPr>
+        <w:tabs>
+          <w:tab w:val="num" w:pos="6480"/>
+        </w:tabs>
+        <w:ind w:left="6480" w:hanging="360"/>
+      </w:pPr>
+      <w:rPr>
+        <w:rFonts w:ascii="Symbol" w:hAnsi="Symbol" w:hint="default"/>
+        <w:sz w:val="20"/>
+      </w:rPr>
+    </w:lvl>
+  </w:abstractNum>
+  <w:abstractNum w:abstractNumId="19" w15:restartNumberingAfterBreak="0">
     <w:nsid w:val="48732420"/>
     <w:multiLevelType w:val="multilevel"/>
     <w:tmpl w:val="FAE6F968"/>
     <w:numStyleLink w:val="GTListBullet"/>
   </w:abstractNum>
-  <w:abstractNum w:abstractNumId="15" w15:restartNumberingAfterBreak="0">
+  <w:abstractNum w:abstractNumId="20" w15:restartNumberingAfterBreak="0">
     <w:nsid w:val="52BD6E2A"/>
     <w:multiLevelType w:val="multilevel"/>
     <w:tmpl w:val="98FC98AC"/>
@@ -1980,10 +3169,10 @@
       </w:rPr>
     </w:lvl>
   </w:abstractNum>
-  <w:abstractNum w:abstractNumId="16" w15:restartNumberingAfterBreak="0">
-    <w:nsid w:val="5A1F1663"/>
+  <w:abstractNum w:abstractNumId="21" w15:restartNumberingAfterBreak="0">
+    <w:nsid w:val="5C7838B9"/>
     <w:multiLevelType w:val="multilevel"/>
-    <w:tmpl w:val="0D1656E8"/>
+    <w:tmpl w:val="9812773E"/>
     <w:lvl w:ilvl="0">
       <w:start w:val="1"/>
       <w:numFmt w:val="bullet"/>
@@ -2129,460 +3318,13 @@
       </w:rPr>
     </w:lvl>
   </w:abstractNum>
-  <w:abstractNum w:abstractNumId="17" w15:restartNumberingAfterBreak="0">
-    <w:nsid w:val="5C6A0B5F"/>
-    <w:multiLevelType w:val="multilevel"/>
-    <w:tmpl w:val="BDA01E5C"/>
-    <w:lvl w:ilvl="0">
-      <w:start w:val="1"/>
-      <w:numFmt w:val="bullet"/>
-      <w:lvlText w:val=""/>
-      <w:lvlJc w:val="left"/>
-      <w:pPr>
-        <w:tabs>
-          <w:tab w:val="num" w:pos="720"/>
-        </w:tabs>
-        <w:ind w:left="720" w:hanging="360"/>
-      </w:pPr>
-      <w:rPr>
-        <w:rFonts w:ascii="Wingdings" w:hAnsi="Wingdings" w:hint="default"/>
-        <w:sz w:val="20"/>
-      </w:rPr>
-    </w:lvl>
-    <w:lvl w:ilvl="1" w:tentative="1">
-      <w:start w:val="1"/>
-      <w:numFmt w:val="bullet"/>
-      <w:lvlText w:val=""/>
-      <w:lvlJc w:val="left"/>
-      <w:pPr>
-        <w:tabs>
-          <w:tab w:val="num" w:pos="1440"/>
-        </w:tabs>
-        <w:ind w:left="1440" w:hanging="360"/>
-      </w:pPr>
-      <w:rPr>
-        <w:rFonts w:ascii="Wingdings" w:hAnsi="Wingdings" w:hint="default"/>
-        <w:sz w:val="20"/>
-      </w:rPr>
-    </w:lvl>
-    <w:lvl w:ilvl="2" w:tentative="1">
-      <w:start w:val="1"/>
-      <w:numFmt w:val="bullet"/>
-      <w:lvlText w:val=""/>
-      <w:lvlJc w:val="left"/>
-      <w:pPr>
-        <w:tabs>
-          <w:tab w:val="num" w:pos="2160"/>
-        </w:tabs>
-        <w:ind w:left="2160" w:hanging="360"/>
-      </w:pPr>
-      <w:rPr>
-        <w:rFonts w:ascii="Wingdings" w:hAnsi="Wingdings" w:hint="default"/>
-        <w:sz w:val="20"/>
-      </w:rPr>
-    </w:lvl>
-    <w:lvl w:ilvl="3" w:tentative="1">
-      <w:start w:val="1"/>
-      <w:numFmt w:val="bullet"/>
-      <w:lvlText w:val=""/>
-      <w:lvlJc w:val="left"/>
-      <w:pPr>
-        <w:tabs>
-          <w:tab w:val="num" w:pos="2880"/>
-        </w:tabs>
-        <w:ind w:left="2880" w:hanging="360"/>
-      </w:pPr>
-      <w:rPr>
-        <w:rFonts w:ascii="Wingdings" w:hAnsi="Wingdings" w:hint="default"/>
-        <w:sz w:val="20"/>
-      </w:rPr>
-    </w:lvl>
-    <w:lvl w:ilvl="4" w:tentative="1">
-      <w:start w:val="1"/>
-      <w:numFmt w:val="bullet"/>
-      <w:lvlText w:val=""/>
-      <w:lvlJc w:val="left"/>
-      <w:pPr>
-        <w:tabs>
-          <w:tab w:val="num" w:pos="3600"/>
-        </w:tabs>
-        <w:ind w:left="3600" w:hanging="360"/>
-      </w:pPr>
-      <w:rPr>
-        <w:rFonts w:ascii="Wingdings" w:hAnsi="Wingdings" w:hint="default"/>
-        <w:sz w:val="20"/>
-      </w:rPr>
-    </w:lvl>
-    <w:lvl w:ilvl="5" w:tentative="1">
-      <w:start w:val="1"/>
-      <w:numFmt w:val="bullet"/>
-      <w:lvlText w:val=""/>
-      <w:lvlJc w:val="left"/>
-      <w:pPr>
-        <w:tabs>
-          <w:tab w:val="num" w:pos="4320"/>
-        </w:tabs>
-        <w:ind w:left="4320" w:hanging="360"/>
-      </w:pPr>
-      <w:rPr>
-        <w:rFonts w:ascii="Wingdings" w:hAnsi="Wingdings" w:hint="default"/>
-        <w:sz w:val="20"/>
-      </w:rPr>
-    </w:lvl>
-    <w:lvl w:ilvl="6" w:tentative="1">
-      <w:start w:val="1"/>
-      <w:numFmt w:val="bullet"/>
-      <w:lvlText w:val=""/>
-      <w:lvlJc w:val="left"/>
-      <w:pPr>
-        <w:tabs>
-          <w:tab w:val="num" w:pos="5040"/>
-        </w:tabs>
-        <w:ind w:left="5040" w:hanging="360"/>
-      </w:pPr>
-      <w:rPr>
-        <w:rFonts w:ascii="Wingdings" w:hAnsi="Wingdings" w:hint="default"/>
-        <w:sz w:val="20"/>
-      </w:rPr>
-    </w:lvl>
-    <w:lvl w:ilvl="7" w:tentative="1">
-      <w:start w:val="1"/>
-      <w:numFmt w:val="bullet"/>
-      <w:lvlText w:val=""/>
-      <w:lvlJc w:val="left"/>
-      <w:pPr>
-        <w:tabs>
-          <w:tab w:val="num" w:pos="5760"/>
-        </w:tabs>
-        <w:ind w:left="5760" w:hanging="360"/>
-      </w:pPr>
-      <w:rPr>
-        <w:rFonts w:ascii="Wingdings" w:hAnsi="Wingdings" w:hint="default"/>
-        <w:sz w:val="20"/>
-      </w:rPr>
-    </w:lvl>
-    <w:lvl w:ilvl="8" w:tentative="1">
-      <w:start w:val="1"/>
-      <w:numFmt w:val="bullet"/>
-      <w:lvlText w:val=""/>
-      <w:lvlJc w:val="left"/>
-      <w:pPr>
-        <w:tabs>
-          <w:tab w:val="num" w:pos="6480"/>
-        </w:tabs>
-        <w:ind w:left="6480" w:hanging="360"/>
-      </w:pPr>
-      <w:rPr>
-        <w:rFonts w:ascii="Wingdings" w:hAnsi="Wingdings" w:hint="default"/>
-        <w:sz w:val="20"/>
-      </w:rPr>
-    </w:lvl>
-  </w:abstractNum>
-  <w:abstractNum w:abstractNumId="18" w15:restartNumberingAfterBreak="0">
-    <w:nsid w:val="5D7635E9"/>
-    <w:multiLevelType w:val="multilevel"/>
-    <w:tmpl w:val="FA342562"/>
-    <w:lvl w:ilvl="0">
-      <w:start w:val="1"/>
-      <w:numFmt w:val="bullet"/>
-      <w:lvlText w:val="o"/>
-      <w:lvlJc w:val="left"/>
-      <w:pPr>
-        <w:tabs>
-          <w:tab w:val="num" w:pos="720"/>
-        </w:tabs>
-        <w:ind w:left="720" w:hanging="360"/>
-      </w:pPr>
-      <w:rPr>
-        <w:rFonts w:ascii="Courier New" w:hAnsi="Courier New" w:hint="default"/>
-        <w:sz w:val="20"/>
-      </w:rPr>
-    </w:lvl>
-    <w:lvl w:ilvl="1" w:tentative="1">
-      <w:start w:val="1"/>
-      <w:numFmt w:val="bullet"/>
-      <w:lvlText w:val="o"/>
-      <w:lvlJc w:val="left"/>
-      <w:pPr>
-        <w:tabs>
-          <w:tab w:val="num" w:pos="1440"/>
-        </w:tabs>
-        <w:ind w:left="1440" w:hanging="360"/>
-      </w:pPr>
-      <w:rPr>
-        <w:rFonts w:ascii="Courier New" w:hAnsi="Courier New" w:hint="default"/>
-        <w:sz w:val="20"/>
-      </w:rPr>
-    </w:lvl>
-    <w:lvl w:ilvl="2" w:tentative="1">
-      <w:start w:val="1"/>
-      <w:numFmt w:val="bullet"/>
-      <w:lvlText w:val="o"/>
-      <w:lvlJc w:val="left"/>
-      <w:pPr>
-        <w:tabs>
-          <w:tab w:val="num" w:pos="2160"/>
-        </w:tabs>
-        <w:ind w:left="2160" w:hanging="360"/>
-      </w:pPr>
-      <w:rPr>
-        <w:rFonts w:ascii="Courier New" w:hAnsi="Courier New" w:hint="default"/>
-        <w:sz w:val="20"/>
-      </w:rPr>
-    </w:lvl>
-    <w:lvl w:ilvl="3" w:tentative="1">
-      <w:start w:val="1"/>
-      <w:numFmt w:val="bullet"/>
-      <w:lvlText w:val="o"/>
-      <w:lvlJc w:val="left"/>
-      <w:pPr>
-        <w:tabs>
-          <w:tab w:val="num" w:pos="2880"/>
-        </w:tabs>
-        <w:ind w:left="2880" w:hanging="360"/>
-      </w:pPr>
-      <w:rPr>
-        <w:rFonts w:ascii="Courier New" w:hAnsi="Courier New" w:hint="default"/>
-        <w:sz w:val="20"/>
-      </w:rPr>
-    </w:lvl>
-    <w:lvl w:ilvl="4" w:tentative="1">
-      <w:start w:val="1"/>
-      <w:numFmt w:val="bullet"/>
-      <w:lvlText w:val="o"/>
-      <w:lvlJc w:val="left"/>
-      <w:pPr>
-        <w:tabs>
-          <w:tab w:val="num" w:pos="3600"/>
-        </w:tabs>
-        <w:ind w:left="3600" w:hanging="360"/>
-      </w:pPr>
-      <w:rPr>
-        <w:rFonts w:ascii="Courier New" w:hAnsi="Courier New" w:hint="default"/>
-        <w:sz w:val="20"/>
-      </w:rPr>
-    </w:lvl>
-    <w:lvl w:ilvl="5" w:tentative="1">
-      <w:start w:val="1"/>
-      <w:numFmt w:val="bullet"/>
-      <w:lvlText w:val="o"/>
-      <w:lvlJc w:val="left"/>
-      <w:pPr>
-        <w:tabs>
-          <w:tab w:val="num" w:pos="4320"/>
-        </w:tabs>
-        <w:ind w:left="4320" w:hanging="360"/>
-      </w:pPr>
-      <w:rPr>
-        <w:rFonts w:ascii="Courier New" w:hAnsi="Courier New" w:hint="default"/>
-        <w:sz w:val="20"/>
-      </w:rPr>
-    </w:lvl>
-    <w:lvl w:ilvl="6" w:tentative="1">
-      <w:start w:val="1"/>
-      <w:numFmt w:val="bullet"/>
-      <w:lvlText w:val="o"/>
-      <w:lvlJc w:val="left"/>
-      <w:pPr>
-        <w:tabs>
-          <w:tab w:val="num" w:pos="5040"/>
-        </w:tabs>
-        <w:ind w:left="5040" w:hanging="360"/>
-      </w:pPr>
-      <w:rPr>
-        <w:rFonts w:ascii="Courier New" w:hAnsi="Courier New" w:hint="default"/>
-        <w:sz w:val="20"/>
-      </w:rPr>
-    </w:lvl>
-    <w:lvl w:ilvl="7" w:tentative="1">
-      <w:start w:val="1"/>
-      <w:numFmt w:val="bullet"/>
-      <w:lvlText w:val="o"/>
-      <w:lvlJc w:val="left"/>
-      <w:pPr>
-        <w:tabs>
-          <w:tab w:val="num" w:pos="5760"/>
-        </w:tabs>
-        <w:ind w:left="5760" w:hanging="360"/>
-      </w:pPr>
-      <w:rPr>
-        <w:rFonts w:ascii="Courier New" w:hAnsi="Courier New" w:hint="default"/>
-        <w:sz w:val="20"/>
-      </w:rPr>
-    </w:lvl>
-    <w:lvl w:ilvl="8" w:tentative="1">
-      <w:start w:val="1"/>
-      <w:numFmt w:val="bullet"/>
-      <w:lvlText w:val="o"/>
-      <w:lvlJc w:val="left"/>
-      <w:pPr>
-        <w:tabs>
-          <w:tab w:val="num" w:pos="6480"/>
-        </w:tabs>
-        <w:ind w:left="6480" w:hanging="360"/>
-      </w:pPr>
-      <w:rPr>
-        <w:rFonts w:ascii="Courier New" w:hAnsi="Courier New" w:hint="default"/>
-        <w:sz w:val="20"/>
-      </w:rPr>
-    </w:lvl>
-  </w:abstractNum>
-  <w:abstractNum w:abstractNumId="19" w15:restartNumberingAfterBreak="0">
+  <w:abstractNum w:abstractNumId="22" w15:restartNumberingAfterBreak="0">
     <w:nsid w:val="5DDB5E6E"/>
     <w:multiLevelType w:val="multilevel"/>
     <w:tmpl w:val="FAE6F968"/>
     <w:numStyleLink w:val="GTListBullet"/>
   </w:abstractNum>
-  <w:abstractNum w:abstractNumId="20" w15:restartNumberingAfterBreak="0">
-    <w:nsid w:val="5EE305C9"/>
-    <w:multiLevelType w:val="multilevel"/>
-    <w:tmpl w:val="2A6AAF70"/>
-    <w:lvl w:ilvl="0">
-      <w:start w:val="1"/>
-      <w:numFmt w:val="bullet"/>
-      <w:lvlText w:val=""/>
-      <w:lvlJc w:val="left"/>
-      <w:pPr>
-        <w:tabs>
-          <w:tab w:val="num" w:pos="720"/>
-        </w:tabs>
-        <w:ind w:left="720" w:hanging="360"/>
-      </w:pPr>
-      <w:rPr>
-        <w:rFonts w:ascii="Symbol" w:hAnsi="Symbol" w:hint="default"/>
-        <w:sz w:val="20"/>
-      </w:rPr>
-    </w:lvl>
-    <w:lvl w:ilvl="1" w:tentative="1">
-      <w:start w:val="1"/>
-      <w:numFmt w:val="bullet"/>
-      <w:lvlText w:val=""/>
-      <w:lvlJc w:val="left"/>
-      <w:pPr>
-        <w:tabs>
-          <w:tab w:val="num" w:pos="1440"/>
-        </w:tabs>
-        <w:ind w:left="1440" w:hanging="360"/>
-      </w:pPr>
-      <w:rPr>
-        <w:rFonts w:ascii="Symbol" w:hAnsi="Symbol" w:hint="default"/>
-        <w:sz w:val="20"/>
-      </w:rPr>
-    </w:lvl>
-    <w:lvl w:ilvl="2" w:tentative="1">
-      <w:start w:val="1"/>
-      <w:numFmt w:val="bullet"/>
-      <w:lvlText w:val=""/>
-      <w:lvlJc w:val="left"/>
-      <w:pPr>
-        <w:tabs>
-          <w:tab w:val="num" w:pos="2160"/>
-        </w:tabs>
-        <w:ind w:left="2160" w:hanging="360"/>
-      </w:pPr>
-      <w:rPr>
-        <w:rFonts w:ascii="Symbol" w:hAnsi="Symbol" w:hint="default"/>
-        <w:sz w:val="20"/>
-      </w:rPr>
-    </w:lvl>
-    <w:lvl w:ilvl="3" w:tentative="1">
-      <w:start w:val="1"/>
-      <w:numFmt w:val="bullet"/>
-      <w:lvlText w:val=""/>
-      <w:lvlJc w:val="left"/>
-      <w:pPr>
-        <w:tabs>
-          <w:tab w:val="num" w:pos="2880"/>
-        </w:tabs>
-        <w:ind w:left="2880" w:hanging="360"/>
-      </w:pPr>
-      <w:rPr>
-        <w:rFonts w:ascii="Symbol" w:hAnsi="Symbol" w:hint="default"/>
-        <w:sz w:val="20"/>
-      </w:rPr>
-    </w:lvl>
-    <w:lvl w:ilvl="4" w:tentative="1">
-      <w:start w:val="1"/>
-      <w:numFmt w:val="bullet"/>
-      <w:lvlText w:val=""/>
-      <w:lvlJc w:val="left"/>
-      <w:pPr>
-        <w:tabs>
-          <w:tab w:val="num" w:pos="3600"/>
-        </w:tabs>
-        <w:ind w:left="3600" w:hanging="360"/>
-      </w:pPr>
-      <w:rPr>
-        <w:rFonts w:ascii="Symbol" w:hAnsi="Symbol" w:hint="default"/>
-        <w:sz w:val="20"/>
-      </w:rPr>
-    </w:lvl>
-    <w:lvl w:ilvl="5" w:tentative="1">
-      <w:start w:val="1"/>
-      <w:numFmt w:val="bullet"/>
-      <w:lvlText w:val=""/>
-      <w:lvlJc w:val="left"/>
-      <w:pPr>
-        <w:tabs>
-          <w:tab w:val="num" w:pos="4320"/>
-        </w:tabs>
-        <w:ind w:left="4320" w:hanging="360"/>
-      </w:pPr>
-      <w:rPr>
-        <w:rFonts w:ascii="Symbol" w:hAnsi="Symbol" w:hint="default"/>
-        <w:sz w:val="20"/>
-      </w:rPr>
-    </w:lvl>
-    <w:lvl w:ilvl="6" w:tentative="1">
-      <w:start w:val="1"/>
-      <w:numFmt w:val="bullet"/>
-      <w:lvlText w:val=""/>
-      <w:lvlJc w:val="left"/>
-      <w:pPr>
-        <w:tabs>
-          <w:tab w:val="num" w:pos="5040"/>
-        </w:tabs>
-        <w:ind w:left="5040" w:hanging="360"/>
-      </w:pPr>
-      <w:rPr>
-        <w:rFonts w:ascii="Symbol" w:hAnsi="Symbol" w:hint="default"/>
-        <w:sz w:val="20"/>
-      </w:rPr>
-    </w:lvl>
-    <w:lvl w:ilvl="7" w:tentative="1">
-      <w:start w:val="1"/>
-      <w:numFmt w:val="bullet"/>
-      <w:lvlText w:val=""/>
-      <w:lvlJc w:val="left"/>
-      <w:pPr>
-        <w:tabs>
-          <w:tab w:val="num" w:pos="5760"/>
-        </w:tabs>
-        <w:ind w:left="5760" w:hanging="360"/>
-      </w:pPr>
-      <w:rPr>
-        <w:rFonts w:ascii="Symbol" w:hAnsi="Symbol" w:hint="default"/>
-        <w:sz w:val="20"/>
-      </w:rPr>
-    </w:lvl>
-    <w:lvl w:ilvl="8" w:tentative="1">
-      <w:start w:val="1"/>
-      <w:numFmt w:val="bullet"/>
-      <w:lvlText w:val=""/>
-      <w:lvlJc w:val="left"/>
-      <w:pPr>
-        <w:tabs>
-          <w:tab w:val="num" w:pos="6480"/>
-        </w:tabs>
-        <w:ind w:left="6480" w:hanging="360"/>
-      </w:pPr>
-      <w:rPr>
-        <w:rFonts w:ascii="Symbol" w:hAnsi="Symbol" w:hint="default"/>
-        <w:sz w:val="20"/>
-      </w:rPr>
-    </w:lvl>
-  </w:abstractNum>
-  <w:abstractNum w:abstractNumId="21" w15:restartNumberingAfterBreak="0">
+  <w:abstractNum w:abstractNumId="23" w15:restartNumberingAfterBreak="0">
     <w:nsid w:val="61BC3D3D"/>
     <w:multiLevelType w:val="multilevel"/>
     <w:tmpl w:val="FAE6F968"/>
@@ -2732,14 +3474,14 @@
       </w:rPr>
     </w:lvl>
   </w:abstractNum>
-  <w:abstractNum w:abstractNumId="22" w15:restartNumberingAfterBreak="0">
-    <w:nsid w:val="6D9E056B"/>
+  <w:abstractNum w:abstractNumId="24" w15:restartNumberingAfterBreak="0">
+    <w:nsid w:val="6EF56981"/>
     <w:multiLevelType w:val="multilevel"/>
-    <w:tmpl w:val="14C04DE4"/>
+    <w:tmpl w:val="74A082D0"/>
     <w:lvl w:ilvl="0">
       <w:start w:val="1"/>
       <w:numFmt w:val="bullet"/>
-      <w:lvlText w:val=""/>
+      <w:lvlText w:val=""/>
       <w:lvlJc w:val="left"/>
       <w:pPr>
         <w:tabs>
@@ -2748,14 +3490,14 @@
         <w:ind w:left="720" w:hanging="360"/>
       </w:pPr>
       <w:rPr>
-        <w:rFonts w:ascii="Wingdings" w:hAnsi="Wingdings" w:hint="default"/>
+        <w:rFonts w:ascii="Symbol" w:hAnsi="Symbol" w:hint="default"/>
         <w:sz w:val="20"/>
       </w:rPr>
     </w:lvl>
     <w:lvl w:ilvl="1" w:tentative="1">
       <w:start w:val="1"/>
       <w:numFmt w:val="bullet"/>
-      <w:lvlText w:val=""/>
+      <w:lvlText w:val=""/>
       <w:lvlJc w:val="left"/>
       <w:pPr>
         <w:tabs>
@@ -2764,14 +3506,14 @@
         <w:ind w:left="1440" w:hanging="360"/>
       </w:pPr>
       <w:rPr>
-        <w:rFonts w:ascii="Wingdings" w:hAnsi="Wingdings" w:hint="default"/>
+        <w:rFonts w:ascii="Symbol" w:hAnsi="Symbol" w:hint="default"/>
         <w:sz w:val="20"/>
       </w:rPr>
     </w:lvl>
     <w:lvl w:ilvl="2" w:tentative="1">
       <w:start w:val="1"/>
       <w:numFmt w:val="bullet"/>
-      <w:lvlText w:val=""/>
+      <w:lvlText w:val=""/>
       <w:lvlJc w:val="left"/>
       <w:pPr>
         <w:tabs>
@@ -2780,14 +3522,14 @@
         <w:ind w:left="2160" w:hanging="360"/>
       </w:pPr>
       <w:rPr>
-        <w:rFonts w:ascii="Wingdings" w:hAnsi="Wingdings" w:hint="default"/>
+        <w:rFonts w:ascii="Symbol" w:hAnsi="Symbol" w:hint="default"/>
         <w:sz w:val="20"/>
       </w:rPr>
     </w:lvl>
     <w:lvl w:ilvl="3" w:tentative="1">
       <w:start w:val="1"/>
       <w:numFmt w:val="bullet"/>
-      <w:lvlText w:val=""/>
+      <w:lvlText w:val=""/>
       <w:lvlJc w:val="left"/>
       <w:pPr>
         <w:tabs>
@@ -2796,14 +3538,14 @@
         <w:ind w:left="2880" w:hanging="360"/>
       </w:pPr>
       <w:rPr>
-        <w:rFonts w:ascii="Wingdings" w:hAnsi="Wingdings" w:hint="default"/>
+        <w:rFonts w:ascii="Symbol" w:hAnsi="Symbol" w:hint="default"/>
         <w:sz w:val="20"/>
       </w:rPr>
     </w:lvl>
     <w:lvl w:ilvl="4" w:tentative="1">
       <w:start w:val="1"/>
       <w:numFmt w:val="bullet"/>
-      <w:lvlText w:val=""/>
+      <w:lvlText w:val=""/>
       <w:lvlJc w:val="left"/>
       <w:pPr>
         <w:tabs>
@@ -2812,14 +3554,14 @@
         <w:ind w:left="3600" w:hanging="360"/>
       </w:pPr>
       <w:rPr>
-        <w:rFonts w:ascii="Wingdings" w:hAnsi="Wingdings" w:hint="default"/>
+        <w:rFonts w:ascii="Symbol" w:hAnsi="Symbol" w:hint="default"/>
         <w:sz w:val="20"/>
       </w:rPr>
     </w:lvl>
     <w:lvl w:ilvl="5" w:tentative="1">
       <w:start w:val="1"/>
       <w:numFmt w:val="bullet"/>
-      <w:lvlText w:val=""/>
+      <w:lvlText w:val=""/>
       <w:lvlJc w:val="left"/>
       <w:pPr>
         <w:tabs>
@@ -2828,14 +3570,14 @@
         <w:ind w:left="4320" w:hanging="360"/>
       </w:pPr>
       <w:rPr>
-        <w:rFonts w:ascii="Wingdings" w:hAnsi="Wingdings" w:hint="default"/>
+        <w:rFonts w:ascii="Symbol" w:hAnsi="Symbol" w:hint="default"/>
         <w:sz w:val="20"/>
       </w:rPr>
     </w:lvl>
     <w:lvl w:ilvl="6" w:tentative="1">
       <w:start w:val="1"/>
       <w:numFmt w:val="bullet"/>
-      <w:lvlText w:val=""/>
+      <w:lvlText w:val=""/>
       <w:lvlJc w:val="left"/>
       <w:pPr>
         <w:tabs>
@@ -2844,14 +3586,14 @@
         <w:ind w:left="5040" w:hanging="360"/>
       </w:pPr>
       <w:rPr>
-        <w:rFonts w:ascii="Wingdings" w:hAnsi="Wingdings" w:hint="default"/>
+        <w:rFonts w:ascii="Symbol" w:hAnsi="Symbol" w:hint="default"/>
         <w:sz w:val="20"/>
       </w:rPr>
     </w:lvl>
     <w:lvl w:ilvl="7" w:tentative="1">
       <w:start w:val="1"/>
       <w:numFmt w:val="bullet"/>
-      <w:lvlText w:val=""/>
+      <w:lvlText w:val=""/>
       <w:lvlJc w:val="left"/>
       <w:pPr>
         <w:tabs>
@@ -2860,14 +3602,14 @@
         <w:ind w:left="5760" w:hanging="360"/>
       </w:pPr>
       <w:rPr>
-        <w:rFonts w:ascii="Wingdings" w:hAnsi="Wingdings" w:hint="default"/>
+        <w:rFonts w:ascii="Symbol" w:hAnsi="Symbol" w:hint="default"/>
         <w:sz w:val="20"/>
       </w:rPr>
     </w:lvl>
     <w:lvl w:ilvl="8" w:tentative="1">
       <w:start w:val="1"/>
       <w:numFmt w:val="bullet"/>
-      <w:lvlText w:val=""/>
+      <w:lvlText w:val=""/>
       <w:lvlJc w:val="left"/>
       <w:pPr>
         <w:tabs>
@@ -2876,192 +3618,43 @@
         <w:ind w:left="6480" w:hanging="360"/>
       </w:pPr>
       <w:rPr>
-        <w:rFonts w:ascii="Wingdings" w:hAnsi="Wingdings" w:hint="default"/>
+        <w:rFonts w:ascii="Symbol" w:hAnsi="Symbol" w:hint="default"/>
         <w:sz w:val="20"/>
       </w:rPr>
     </w:lvl>
   </w:abstractNum>
-  <w:abstractNum w:abstractNumId="23" w15:restartNumberingAfterBreak="0">
-    <w:nsid w:val="778C759F"/>
-    <w:multiLevelType w:val="multilevel"/>
-    <w:tmpl w:val="32C03642"/>
-    <w:lvl w:ilvl="0">
-      <w:start w:val="1"/>
-      <w:numFmt w:val="bullet"/>
-      <w:lvlText w:val=""/>
-      <w:lvlJc w:val="left"/>
-      <w:pPr>
-        <w:tabs>
-          <w:tab w:val="num" w:pos="720"/>
-        </w:tabs>
-        <w:ind w:left="720" w:hanging="360"/>
-      </w:pPr>
-      <w:rPr>
-        <w:rFonts w:ascii="Wingdings" w:hAnsi="Wingdings" w:hint="default"/>
-        <w:sz w:val="20"/>
-      </w:rPr>
-    </w:lvl>
-    <w:lvl w:ilvl="1" w:tentative="1">
-      <w:start w:val="1"/>
-      <w:numFmt w:val="bullet"/>
-      <w:lvlText w:val=""/>
-      <w:lvlJc w:val="left"/>
-      <w:pPr>
-        <w:tabs>
-          <w:tab w:val="num" w:pos="1440"/>
-        </w:tabs>
-        <w:ind w:left="1440" w:hanging="360"/>
-      </w:pPr>
-      <w:rPr>
-        <w:rFonts w:ascii="Wingdings" w:hAnsi="Wingdings" w:hint="default"/>
-        <w:sz w:val="20"/>
-      </w:rPr>
-    </w:lvl>
-    <w:lvl w:ilvl="2" w:tentative="1">
-      <w:start w:val="1"/>
-      <w:numFmt w:val="bullet"/>
-      <w:lvlText w:val=""/>
-      <w:lvlJc w:val="left"/>
-      <w:pPr>
-        <w:tabs>
-          <w:tab w:val="num" w:pos="2160"/>
-        </w:tabs>
-        <w:ind w:left="2160" w:hanging="360"/>
-      </w:pPr>
-      <w:rPr>
-        <w:rFonts w:ascii="Wingdings" w:hAnsi="Wingdings" w:hint="default"/>
-        <w:sz w:val="20"/>
-      </w:rPr>
-    </w:lvl>
-    <w:lvl w:ilvl="3" w:tentative="1">
-      <w:start w:val="1"/>
-      <w:numFmt w:val="bullet"/>
-      <w:lvlText w:val=""/>
-      <w:lvlJc w:val="left"/>
-      <w:pPr>
-        <w:tabs>
-          <w:tab w:val="num" w:pos="2880"/>
-        </w:tabs>
-        <w:ind w:left="2880" w:hanging="360"/>
-      </w:pPr>
-      <w:rPr>
-        <w:rFonts w:ascii="Wingdings" w:hAnsi="Wingdings" w:hint="default"/>
-        <w:sz w:val="20"/>
-      </w:rPr>
-    </w:lvl>
-    <w:lvl w:ilvl="4" w:tentative="1">
-      <w:start w:val="1"/>
-      <w:numFmt w:val="bullet"/>
-      <w:lvlText w:val=""/>
-      <w:lvlJc w:val="left"/>
-      <w:pPr>
-        <w:tabs>
-          <w:tab w:val="num" w:pos="3600"/>
-        </w:tabs>
-        <w:ind w:left="3600" w:hanging="360"/>
-      </w:pPr>
-      <w:rPr>
-        <w:rFonts w:ascii="Wingdings" w:hAnsi="Wingdings" w:hint="default"/>
-        <w:sz w:val="20"/>
-      </w:rPr>
-    </w:lvl>
-    <w:lvl w:ilvl="5" w:tentative="1">
-      <w:start w:val="1"/>
-      <w:numFmt w:val="bullet"/>
-      <w:lvlText w:val=""/>
-      <w:lvlJc w:val="left"/>
-      <w:pPr>
-        <w:tabs>
-          <w:tab w:val="num" w:pos="4320"/>
-        </w:tabs>
-        <w:ind w:left="4320" w:hanging="360"/>
-      </w:pPr>
-      <w:rPr>
-        <w:rFonts w:ascii="Wingdings" w:hAnsi="Wingdings" w:hint="default"/>
-        <w:sz w:val="20"/>
-      </w:rPr>
-    </w:lvl>
-    <w:lvl w:ilvl="6" w:tentative="1">
-      <w:start w:val="1"/>
-      <w:numFmt w:val="bullet"/>
-      <w:lvlText w:val=""/>
-      <w:lvlJc w:val="left"/>
-      <w:pPr>
-        <w:tabs>
-          <w:tab w:val="num" w:pos="5040"/>
-        </w:tabs>
-        <w:ind w:left="5040" w:hanging="360"/>
-      </w:pPr>
-      <w:rPr>
-        <w:rFonts w:ascii="Wingdings" w:hAnsi="Wingdings" w:hint="default"/>
-        <w:sz w:val="20"/>
-      </w:rPr>
-    </w:lvl>
-    <w:lvl w:ilvl="7" w:tentative="1">
-      <w:start w:val="1"/>
-      <w:numFmt w:val="bullet"/>
-      <w:lvlText w:val=""/>
-      <w:lvlJc w:val="left"/>
-      <w:pPr>
-        <w:tabs>
-          <w:tab w:val="num" w:pos="5760"/>
-        </w:tabs>
-        <w:ind w:left="5760" w:hanging="360"/>
-      </w:pPr>
-      <w:rPr>
-        <w:rFonts w:ascii="Wingdings" w:hAnsi="Wingdings" w:hint="default"/>
-        <w:sz w:val="20"/>
-      </w:rPr>
-    </w:lvl>
-    <w:lvl w:ilvl="8" w:tentative="1">
-      <w:start w:val="1"/>
-      <w:numFmt w:val="bullet"/>
-      <w:lvlText w:val=""/>
-      <w:lvlJc w:val="left"/>
-      <w:pPr>
-        <w:tabs>
-          <w:tab w:val="num" w:pos="6480"/>
-        </w:tabs>
-        <w:ind w:left="6480" w:hanging="360"/>
-      </w:pPr>
-      <w:rPr>
-        <w:rFonts w:ascii="Wingdings" w:hAnsi="Wingdings" w:hint="default"/>
-        <w:sz w:val="20"/>
-      </w:rPr>
-    </w:lvl>
-  </w:abstractNum>
-  <w:abstractNum w:abstractNumId="24" w15:restartNumberingAfterBreak="0">
+  <w:abstractNum w:abstractNumId="25" w15:restartNumberingAfterBreak="0">
     <w:nsid w:val="7F924C95"/>
     <w:multiLevelType w:val="multilevel"/>
     <w:tmpl w:val="0D561ACA"/>
     <w:numStyleLink w:val="GTNumberedHeadings"/>
   </w:abstractNum>
   <w:num w:numId="1">
-    <w:abstractNumId w:val="21"/>
+    <w:abstractNumId w:val="23"/>
   </w:num>
   <w:num w:numId="2">
-    <w:abstractNumId w:val="15"/>
+    <w:abstractNumId w:val="20"/>
   </w:num>
   <w:num w:numId="3">
+    <w:abstractNumId w:val="9"/>
+  </w:num>
+  <w:num w:numId="4">
     <w:abstractNumId w:val="7"/>
   </w:num>
-  <w:num w:numId="4">
-    <w:abstractNumId w:val="6"/>
-  </w:num>
   <w:num w:numId="5">
-    <w:abstractNumId w:val="12"/>
+    <w:abstractNumId w:val="13"/>
   </w:num>
   <w:num w:numId="6">
-    <w:abstractNumId w:val="14"/>
+    <w:abstractNumId w:val="19"/>
   </w:num>
   <w:num w:numId="7">
-    <w:abstractNumId w:val="15"/>
+    <w:abstractNumId w:val="20"/>
   </w:num>
   <w:num w:numId="8">
-    <w:abstractNumId w:val="24"/>
+    <w:abstractNumId w:val="25"/>
   </w:num>
   <w:num w:numId="9">
-    <w:abstractNumId w:val="6"/>
+    <w:abstractNumId w:val="7"/>
   </w:num>
   <w:num w:numId="10">
     <w:abstractNumId w:val="4"/>
@@ -3079,76 +3672,79 @@
     <w:abstractNumId w:val="0"/>
   </w:num>
   <w:num w:numId="15">
-    <w:abstractNumId w:val="21"/>
+    <w:abstractNumId w:val="23"/>
   </w:num>
   <w:num w:numId="16">
-    <w:abstractNumId w:val="15"/>
+    <w:abstractNumId w:val="20"/>
   </w:num>
   <w:num w:numId="17">
     <w:abstractNumId w:val="5"/>
   </w:num>
   <w:num w:numId="18">
-    <w:abstractNumId w:val="9"/>
+    <w:abstractNumId w:val="11"/>
   </w:num>
   <w:num w:numId="19">
+    <w:abstractNumId w:val="10"/>
+  </w:num>
+  <w:num w:numId="20">
+    <w:abstractNumId w:val="10"/>
+  </w:num>
+  <w:num w:numId="21">
+    <w:abstractNumId w:val="10"/>
+  </w:num>
+  <w:num w:numId="22">
+    <w:abstractNumId w:val="11"/>
+  </w:num>
+  <w:num w:numId="23">
+    <w:abstractNumId w:val="11"/>
+  </w:num>
+  <w:num w:numId="24">
+    <w:abstractNumId w:val="11"/>
+  </w:num>
+  <w:num w:numId="25">
+    <w:abstractNumId w:val="22"/>
+  </w:num>
+  <w:num w:numId="26">
+    <w:abstractNumId w:val="22"/>
+  </w:num>
+  <w:num w:numId="27">
+    <w:abstractNumId w:val="22"/>
+  </w:num>
+  <w:num w:numId="28">
+    <w:abstractNumId w:val="16"/>
+  </w:num>
+  <w:num w:numId="29">
+    <w:abstractNumId w:val="16"/>
+  </w:num>
+  <w:num w:numId="30">
+    <w:abstractNumId w:val="16"/>
+  </w:num>
+  <w:num w:numId="31">
+    <w:abstractNumId w:val="6"/>
+  </w:num>
+  <w:num w:numId="32">
     <w:abstractNumId w:val="8"/>
   </w:num>
-  <w:num w:numId="20">
-    <w:abstractNumId w:val="8"/>
-  </w:num>
-  <w:num w:numId="21">
-    <w:abstractNumId w:val="8"/>
-  </w:num>
-  <w:num w:numId="22">
-    <w:abstractNumId w:val="9"/>
-  </w:num>
-  <w:num w:numId="23">
-    <w:abstractNumId w:val="9"/>
-  </w:num>
-  <w:num w:numId="24">
-    <w:abstractNumId w:val="9"/>
-  </w:num>
-  <w:num w:numId="25">
-    <w:abstractNumId w:val="19"/>
-  </w:num>
-  <w:num w:numId="26">
-    <w:abstractNumId w:val="19"/>
-  </w:num>
-  <w:num w:numId="27">
-    <w:abstractNumId w:val="19"/>
-  </w:num>
-  <w:num w:numId="28">
-    <w:abstractNumId w:val="13"/>
-  </w:num>
-  <w:num w:numId="29">
-    <w:abstractNumId w:val="13"/>
-  </w:num>
-  <w:num w:numId="30">
-    <w:abstractNumId w:val="13"/>
-  </w:num>
-  <w:num w:numId="31">
-    <w:abstractNumId w:val="20"/>
-  </w:num>
-  <w:num w:numId="32">
-    <w:abstractNumId w:val="18"/>
-  </w:num>
   <w:num w:numId="33">
-    <w:abstractNumId w:val="16"/>
+    <w:abstractNumId w:val="12"/>
   </w:num>
   <w:num w:numId="34">
-    <w:abstractNumId w:val="22"/>
+    <w:abstractNumId w:val="15"/>
   </w:num>
   <w:num w:numId="35">
     <w:abstractNumId w:val="17"/>
   </w:num>
   <w:num w:numId="36">
-    <w:abstractNumId w:val="11"/>
+    <w:abstractNumId w:val="14"/>
   </w:num>
   <w:num w:numId="37">
-    <w:abstractNumId w:val="23"/>
+    <w:abstractNumId w:val="21"/>
   </w:num>
   <w:num w:numId="38">
-    <w:abstractNumId w:val="10"/>
+    <w:abstractNumId w:val="24"/>
+  </w:num>
+  <w:num w:numId="39">
+    <w:abstractNumId w:val="18"/>
   </w:num>
   <w:numIdMacAtCleanup w:val="9"/>
 </w:numbering>
@@ -28538,7 +29134,7 @@
   <w:style w:type="paragraph" w:customStyle="1" w:styleId="paragraph">
     <w:name w:val="paragraph"/>
     <w:basedOn w:val="Normal"/>
-    <w:rsid w:val="00D031DB"/>
+    <w:rsid w:val="0065772C"/>
     <w:pPr>
       <w:spacing w:before="100" w:beforeAutospacing="1" w:after="100" w:afterAutospacing="1" w:line="240" w:lineRule="auto"/>
     </w:pPr>
@@ -28551,22 +29147,17 @@
   <w:style w:type="character" w:customStyle="1" w:styleId="normaltextrun">
     <w:name w:val="normaltextrun"/>
     <w:basedOn w:val="DefaultParagraphFont"/>
-    <w:rsid w:val="00D031DB"/>
+    <w:rsid w:val="0065772C"/>
   </w:style>
   <w:style w:type="character" w:customStyle="1" w:styleId="eop">
     <w:name w:val="eop"/>
     <w:basedOn w:val="DefaultParagraphFont"/>
-    <w:rsid w:val="00D031DB"/>
-  </w:style>
-  <w:style w:type="character" w:customStyle="1" w:styleId="breakobjecttext">
-    <w:name w:val="breakobjecttext"/>
-    <w:basedOn w:val="DefaultParagraphFont"/>
-    <w:rsid w:val="00D031DB"/>
+    <w:rsid w:val="0065772C"/>
   </w:style>
   <w:style w:type="character" w:customStyle="1" w:styleId="spellingerror">
     <w:name w:val="spellingerror"/>
     <w:basedOn w:val="DefaultParagraphFont"/>
-    <w:rsid w:val="00D031DB"/>
+    <w:rsid w:val="0065772C"/>
   </w:style>
 </w:styles>
 </file>
@@ -28857,12 +29448,6 @@
 </file>
 
 <file path=customXml/item1.xml><?xml version="1.0" encoding="utf-8"?>
-<p:properties xmlns:p="http://schemas.microsoft.com/office/2006/metadata/properties" xmlns:xsi="http://www.w3.org/2001/XMLSchema-instance">
-  <documentManagement/>
-</p:properties>
-</file>
-
-<file path=customXml/item2.xml><?xml version="1.0" encoding="utf-8"?>
 <ct:contentTypeSchema xmlns:ct="http://schemas.microsoft.com/office/2006/metadata/contentType" xmlns:ma="http://schemas.microsoft.com/office/2006/metadata/properties/metaAttributes" ct:_="" ma:_="" ma:contentTypeName="Document" ma:contentTypeID="0x0101001990A81C22F8DB43BCB3F602F7DEC8A5" ma:contentTypeVersion="0" ma:contentTypeDescription="Create a new document." ma:contentTypeScope="" ma:versionID="778a7e44bfdc93b3322af7b54e6b7411">
   <xsd:schema xmlns:xsd="http://www.w3.org/2001/XMLSchema" xmlns:p="http://schemas.microsoft.com/office/2006/metadata/properties" targetNamespace="http://schemas.microsoft.com/office/2006/metadata/properties" ma:root="true" ma:fieldsID="4aeb20c0e3442673af7ee10786458764">
     <xsd:element name="properties">
@@ -28911,6 +29496,12 @@
 </ct:contentTypeSchema>
 </file>
 
+<file path=customXml/item2.xml><?xml version="1.0" encoding="utf-8"?>
+<p:properties xmlns:p="http://schemas.microsoft.com/office/2006/metadata/properties" xmlns:xsi="http://www.w3.org/2001/XMLSchema-instance">
+  <documentManagement/>
+</p:properties>
+</file>
+
 <file path=customXml/item3.xml><?xml version="1.0" encoding="utf-8"?>
 <?mso-contentType ?>
 <FormTemplates xmlns="http://schemas.microsoft.com/sharepoint/v3/contenttype/forms">
@@ -28925,14 +29516,6 @@
 </file>
 
 <file path=customXml/itemProps1.xml><?xml version="1.0" encoding="utf-8"?>
-<ds:datastoreItem xmlns:ds="http://schemas.openxmlformats.org/officeDocument/2006/customXml" ds:itemID="{63340691-3B4F-4820-AFA0-EA46171D87E8}">
-  <ds:schemaRefs>
-    <ds:schemaRef ds:uri="http://schemas.microsoft.com/office/2006/metadata/properties"/>
-  </ds:schemaRefs>
-</ds:datastoreItem>
-</file>
-
-<file path=customXml/itemProps2.xml><?xml version="1.0" encoding="utf-8"?>
 <ds:datastoreItem xmlns:ds="http://schemas.openxmlformats.org/officeDocument/2006/customXml" ds:itemID="{81CF41B1-AD49-44CB-B83F-EA37A3EF4B3C}">
   <ds:schemaRefs>
     <ds:schemaRef ds:uri="http://schemas.microsoft.com/office/2006/metadata/contentType"/>
@@ -28947,6 +29530,14 @@
 </ds:datastoreItem>
 </file>
 
+<file path=customXml/itemProps2.xml><?xml version="1.0" encoding="utf-8"?>
+<ds:datastoreItem xmlns:ds="http://schemas.openxmlformats.org/officeDocument/2006/customXml" ds:itemID="{63340691-3B4F-4820-AFA0-EA46171D87E8}">
+  <ds:schemaRefs>
+    <ds:schemaRef ds:uri="http://schemas.microsoft.com/office/2006/metadata/properties"/>
+  </ds:schemaRefs>
+</ds:datastoreItem>
+</file>
+
 <file path=customXml/itemProps3.xml><?xml version="1.0" encoding="utf-8"?>
 <ds:datastoreItem xmlns:ds="http://schemas.openxmlformats.org/officeDocument/2006/customXml" ds:itemID="{39F7F6C4-C6E9-4C1A-9E58-0DED638B827B}">
   <ds:schemaRefs>
@@ -28956,7 +29547,7 @@
 </file>
 
 <file path=customXml/itemProps4.xml><?xml version="1.0" encoding="utf-8"?>
-<ds:datastoreItem xmlns:ds="http://schemas.openxmlformats.org/officeDocument/2006/customXml" ds:itemID="{D154711C-131C-4A0E-9746-CDB003A0DBA7}">
+<ds:datastoreItem xmlns:ds="http://schemas.openxmlformats.org/officeDocument/2006/customXml" ds:itemID="{9F12440C-4F6D-4C82-AF6A-0FA3D6454F2C}">
   <ds:schemaRefs>
     <ds:schemaRef ds:uri="http://schemas.openxmlformats.org/officeDocument/2006/bibliography"/>
   </ds:schemaRefs>

</xml_diff>